<commit_message>
UPDATED: homework#2 with p4 solution.
</commit_message>
<xml_diff>
--- a/homework_2/compiler_construction_homework2.docx
+++ b/homework_2/compiler_construction_homework2.docx
@@ -3745,8 +3745,6 @@
         </w:rPr>
         <w:t>(see below)</w:t>
       </w:r>
-      <w:bookmarkStart w:id="0" w:name="_GoBack"/>
-      <w:bookmarkEnd w:id="0"/>
     </w:p>
     <w:tbl>
       <w:tblPr>
@@ -6280,6 +6278,50 @@
       </w:r>
     </w:p>
     <w:p/>
+    <w:p>
+      <w:r>
+        <w:rPr>
+          <w:noProof/>
+        </w:rPr>
+        <w:drawing>
+          <wp:inline distT="0" distB="0" distL="0" distR="0" wp14:anchorId="31D468E7" wp14:editId="30373FCF">
+            <wp:extent cx="5943600" cy="3208655"/>
+            <wp:effectExtent l="0" t="0" r="0" b="0"/>
+            <wp:docPr id="2" name="Picture 2"/>
+            <wp:cNvGraphicFramePr>
+              <a:graphicFrameLocks xmlns:a="http://schemas.openxmlformats.org/drawingml/2006/main" noChangeAspect="1"/>
+            </wp:cNvGraphicFramePr>
+            <a:graphic xmlns:a="http://schemas.openxmlformats.org/drawingml/2006/main">
+              <a:graphicData uri="http://schemas.openxmlformats.org/drawingml/2006/picture">
+                <pic:pic xmlns:pic="http://schemas.openxmlformats.org/drawingml/2006/picture">
+                  <pic:nvPicPr>
+                    <pic:cNvPr id="1" name=""/>
+                    <pic:cNvPicPr/>
+                  </pic:nvPicPr>
+                  <pic:blipFill>
+                    <a:blip r:embed="rId6"/>
+                    <a:stretch>
+                      <a:fillRect/>
+                    </a:stretch>
+                  </pic:blipFill>
+                  <pic:spPr>
+                    <a:xfrm>
+                      <a:off x="0" y="0"/>
+                      <a:ext cx="5943600" cy="3208655"/>
+                    </a:xfrm>
+                    <a:prstGeom prst="rect">
+                      <a:avLst/>
+                    </a:prstGeom>
+                  </pic:spPr>
+                </pic:pic>
+              </a:graphicData>
+            </a:graphic>
+          </wp:inline>
+        </w:drawing>
+      </w:r>
+      <w:bookmarkStart w:id="0" w:name="_GoBack"/>
+      <w:bookmarkEnd w:id="0"/>
+    </w:p>
     <w:sectPr>
       <w:pgSz w:w="12240" w:h="15840"/>
       <w:pgMar w:top="1440" w:right="1440" w:bottom="1440" w:left="1440" w:header="720" w:footer="720" w:gutter="0"/>

</xml_diff>

<commit_message>
UPDATED: the solution for problem 1. submitted. (I need to re-submit)
</commit_message>
<xml_diff>
--- a/homework_2/compiler_construction_homework2.docx
+++ b/homework_2/compiler_construction_homework2.docx
@@ -2,6 +2,161 @@
 <file path=word/document.xml><?xml version="1.0" encoding="utf-8"?>
 <w:document xmlns:wpc="http://schemas.microsoft.com/office/word/2010/wordprocessingCanvas" xmlns:cx="http://schemas.microsoft.com/office/drawing/2014/chartex" xmlns:cx1="http://schemas.microsoft.com/office/drawing/2015/9/8/chartex" xmlns:cx2="http://schemas.microsoft.com/office/drawing/2015/10/21/chartex" xmlns:cx3="http://schemas.microsoft.com/office/drawing/2016/5/9/chartex" xmlns:cx4="http://schemas.microsoft.com/office/drawing/2016/5/10/chartex" xmlns:cx5="http://schemas.microsoft.com/office/drawing/2016/5/11/chartex" xmlns:cx6="http://schemas.microsoft.com/office/drawing/2016/5/12/chartex" xmlns:cx7="http://schemas.microsoft.com/office/drawing/2016/5/13/chartex" xmlns:cx8="http://schemas.microsoft.com/office/drawing/2016/5/14/chartex" xmlns:mc="http://schemas.openxmlformats.org/markup-compatibility/2006" xmlns:aink="http://schemas.microsoft.com/office/drawing/2016/ink" xmlns:am3d="http://schemas.microsoft.com/office/drawing/2017/model3d" xmlns:o="urn:schemas-microsoft-com:office:office" xmlns:r="http://schemas.openxmlformats.org/officeDocument/2006/relationships" xmlns:m="http://schemas.openxmlformats.org/officeDocument/2006/math" xmlns:v="urn:schemas-microsoft-com:vml" xmlns:wp14="http://schemas.microsoft.com/office/word/2010/wordprocessingDrawing" xmlns:wp="http://schemas.openxmlformats.org/drawingml/2006/wordprocessingDrawing" xmlns:w10="urn:schemas-microsoft-com:office:word" xmlns:w="http://schemas.openxmlformats.org/wordprocessingml/2006/main" xmlns:w14="http://schemas.microsoft.com/office/word/2010/wordml" xmlns:w15="http://schemas.microsoft.com/office/word/2012/wordml" xmlns:w16cid="http://schemas.microsoft.com/office/word/2016/wordml/cid" xmlns:w16se="http://schemas.microsoft.com/office/word/2015/wordml/symex" xmlns:wpg="http://schemas.microsoft.com/office/word/2010/wordprocessingGroup" xmlns:wpi="http://schemas.microsoft.com/office/word/2010/wordprocessingInk" xmlns:wne="http://schemas.microsoft.com/office/word/2006/wordml" xmlns:wps="http://schemas.microsoft.com/office/word/2010/wordprocessingShape" mc:Ignorable="w14 w15 w16se w16cid wp14">
   <w:body>
+    <w:p>
+      <w:pPr>
+        <w:shd w:val="clear" w:color="auto" w:fill="FFFFFF"/>
+        <w:spacing w:after="0" w:line="240" w:lineRule="auto"/>
+        <w:rPr>
+          <w:rFonts w:ascii="Arial" w:eastAsia="Times New Roman" w:hAnsi="Arial" w:cs="Arial"/>
+          <w:color w:val="000000"/>
+          <w:sz w:val="21"/>
+          <w:szCs w:val="21"/>
+        </w:rPr>
+      </w:pPr>
+      <w:r>
+        <w:rPr>
+          <w:rFonts w:ascii="Arial" w:eastAsia="Times New Roman" w:hAnsi="Arial" w:cs="Arial"/>
+          <w:color w:val="000000"/>
+          <w:sz w:val="21"/>
+          <w:szCs w:val="21"/>
+        </w:rPr>
+        <w:t>CSE 501 A. Compiler Construction</w:t>
+      </w:r>
+    </w:p>
+    <w:p>
+      <w:pPr>
+        <w:shd w:val="clear" w:color="auto" w:fill="FFFFFF"/>
+        <w:spacing w:after="0" w:line="240" w:lineRule="auto"/>
+        <w:rPr>
+          <w:rFonts w:ascii="Arial" w:eastAsia="Times New Roman" w:hAnsi="Arial" w:cs="Arial"/>
+          <w:color w:val="000000"/>
+          <w:sz w:val="21"/>
+          <w:szCs w:val="21"/>
+        </w:rPr>
+      </w:pPr>
+      <w:r>
+        <w:rPr>
+          <w:rFonts w:ascii="Arial" w:eastAsia="Times New Roman" w:hAnsi="Arial" w:cs="Arial"/>
+          <w:color w:val="000000"/>
+          <w:sz w:val="21"/>
+          <w:szCs w:val="21"/>
+        </w:rPr>
+        <w:t>Homework #</w:t>
+      </w:r>
+      <w:r>
+        <w:rPr>
+          <w:rFonts w:ascii="Arial" w:eastAsia="Times New Roman" w:hAnsi="Arial" w:cs="Arial"/>
+          <w:color w:val="000000"/>
+          <w:sz w:val="21"/>
+          <w:szCs w:val="21"/>
+        </w:rPr>
+        <w:t>2</w:t>
+      </w:r>
+      <w:r>
+        <w:rPr>
+          <w:rFonts w:ascii="Arial" w:eastAsia="Times New Roman" w:hAnsi="Arial" w:cs="Arial"/>
+          <w:color w:val="000000"/>
+          <w:sz w:val="21"/>
+          <w:szCs w:val="21"/>
+        </w:rPr>
+        <w:t>.</w:t>
+      </w:r>
+    </w:p>
+    <w:p>
+      <w:pPr>
+        <w:shd w:val="clear" w:color="auto" w:fill="FFFFFF"/>
+        <w:spacing w:after="0" w:line="240" w:lineRule="auto"/>
+        <w:rPr>
+          <w:rFonts w:ascii="Arial" w:eastAsia="Times New Roman" w:hAnsi="Arial" w:cs="Arial"/>
+          <w:color w:val="000000"/>
+          <w:sz w:val="21"/>
+          <w:szCs w:val="21"/>
+        </w:rPr>
+      </w:pPr>
+    </w:p>
+    <w:p>
+      <w:pPr>
+        <w:shd w:val="clear" w:color="auto" w:fill="FFFFFF"/>
+        <w:spacing w:after="0" w:line="240" w:lineRule="auto"/>
+        <w:rPr>
+          <w:rFonts w:ascii="Arial" w:eastAsia="Times New Roman" w:hAnsi="Arial" w:cs="Arial"/>
+          <w:color w:val="000000"/>
+          <w:sz w:val="21"/>
+          <w:szCs w:val="21"/>
+        </w:rPr>
+      </w:pPr>
+      <w:r>
+        <w:rPr>
+          <w:rFonts w:ascii="Arial" w:eastAsia="Times New Roman" w:hAnsi="Arial" w:cs="Arial"/>
+          <w:color w:val="000000"/>
+          <w:sz w:val="21"/>
+          <w:szCs w:val="21"/>
+        </w:rPr>
+        <w:t xml:space="preserve">Jae Dong </w:t>
+      </w:r>
+      <w:proofErr w:type="gramStart"/>
+      <w:r>
+        <w:rPr>
+          <w:rFonts w:ascii="Arial" w:eastAsia="Times New Roman" w:hAnsi="Arial" w:cs="Arial"/>
+          <w:color w:val="000000"/>
+          <w:sz w:val="21"/>
+          <w:szCs w:val="21"/>
+        </w:rPr>
+        <w:t>Hwang(</w:t>
+      </w:r>
+      <w:proofErr w:type="gramEnd"/>
+      <w:r>
+        <w:rPr>
+          <w:rFonts w:ascii="Arial" w:eastAsia="Times New Roman" w:hAnsi="Arial" w:cs="Arial"/>
+          <w:color w:val="000000"/>
+          <w:sz w:val="21"/>
+          <w:szCs w:val="21"/>
+        </w:rPr>
+        <w:t>0726655)</w:t>
+      </w:r>
+    </w:p>
+    <w:p>
+      <w:pPr>
+        <w:shd w:val="clear" w:color="auto" w:fill="FFFFFF"/>
+        <w:spacing w:after="0" w:line="240" w:lineRule="auto"/>
+        <w:rPr>
+          <w:rFonts w:ascii="Arial" w:eastAsia="Times New Roman" w:hAnsi="Arial" w:cs="Arial"/>
+          <w:color w:val="000000"/>
+          <w:sz w:val="21"/>
+          <w:szCs w:val="21"/>
+        </w:rPr>
+      </w:pPr>
+      <w:r>
+        <w:rPr>
+          <w:rFonts w:ascii="Arial" w:eastAsia="Times New Roman" w:hAnsi="Arial" w:cs="Arial"/>
+          <w:color w:val="000000"/>
+          <w:sz w:val="21"/>
+          <w:szCs w:val="21"/>
+        </w:rPr>
+        <w:t>Jaedong@uw.edu</w:t>
+      </w:r>
+    </w:p>
+    <w:p>
+      <w:pPr>
+        <w:shd w:val="clear" w:color="auto" w:fill="FFFFFF"/>
+        <w:spacing w:after="240" w:line="240" w:lineRule="auto"/>
+        <w:rPr>
+          <w:rFonts w:ascii="Arial" w:eastAsia="Times New Roman" w:hAnsi="Arial" w:cs="Arial"/>
+          <w:color w:val="000000"/>
+          <w:sz w:val="21"/>
+          <w:szCs w:val="21"/>
+        </w:rPr>
+      </w:pPr>
+      <w:r>
+        <w:rPr>
+          <w:rFonts w:ascii="Arial" w:eastAsia="Times New Roman" w:hAnsi="Arial" w:cs="Arial"/>
+          <w:color w:val="000000"/>
+          <w:sz w:val="21"/>
+          <w:szCs w:val="21"/>
+        </w:rPr>
+        <w:t xml:space="preserve"> </w:t>
+      </w:r>
+    </w:p>
     <w:p>
       <w:pPr>
         <w:numPr>
@@ -14,26 +169,26 @@
         <w:rPr>
           <w:rFonts w:ascii="Arial" w:eastAsia="Times New Roman" w:hAnsi="Arial" w:cs="Arial"/>
           <w:color w:val="000000"/>
-          <w:sz w:val="21"/>
-          <w:szCs w:val="21"/>
+          <w:sz w:val="20"/>
+          <w:szCs w:val="20"/>
         </w:rPr>
       </w:pPr>
       <w:r>
         <w:rPr>
           <w:rFonts w:ascii="Arial" w:eastAsia="Times New Roman" w:hAnsi="Arial" w:cs="Arial"/>
           <w:color w:val="000000"/>
-          <w:sz w:val="21"/>
-          <w:szCs w:val="21"/>
-        </w:rPr>
-        <w:t xml:space="preserve"> (</w:t>
+          <w:sz w:val="20"/>
+          <w:szCs w:val="20"/>
+        </w:rPr>
+        <w:t>(</w:t>
       </w:r>
       <w:proofErr w:type="spellStart"/>
       <w:r>
         <w:rPr>
           <w:rFonts w:ascii="Arial" w:eastAsia="Times New Roman" w:hAnsi="Arial" w:cs="Arial"/>
           <w:color w:val="000000"/>
-          <w:sz w:val="21"/>
-          <w:szCs w:val="21"/>
+          <w:sz w:val="20"/>
+          <w:szCs w:val="20"/>
         </w:rPr>
         <w:t>Aho</w:t>
       </w:r>
@@ -42,8 +197,8 @@
         <w:rPr>
           <w:rFonts w:ascii="Arial" w:eastAsia="Times New Roman" w:hAnsi="Arial" w:cs="Arial"/>
           <w:color w:val="000000"/>
-          <w:sz w:val="21"/>
-          <w:szCs w:val="21"/>
+          <w:sz w:val="20"/>
+          <w:szCs w:val="20"/>
         </w:rPr>
         <w:t xml:space="preserve">, </w:t>
       </w:r>
@@ -52,8 +207,8 @@
         <w:rPr>
           <w:rFonts w:ascii="Arial" w:eastAsia="Times New Roman" w:hAnsi="Arial" w:cs="Arial"/>
           <w:color w:val="000000"/>
-          <w:sz w:val="21"/>
-          <w:szCs w:val="21"/>
+          <w:sz w:val="20"/>
+          <w:szCs w:val="20"/>
         </w:rPr>
         <w:t>Sethi</w:t>
       </w:r>
@@ -62,8 +217,8 @@
         <w:rPr>
           <w:rFonts w:ascii="Arial" w:eastAsia="Times New Roman" w:hAnsi="Arial" w:cs="Arial"/>
           <w:color w:val="000000"/>
-          <w:sz w:val="21"/>
-          <w:szCs w:val="21"/>
+          <w:sz w:val="20"/>
+          <w:szCs w:val="20"/>
         </w:rPr>
         <w:t>, Ullman) Consider the grammar: </w:t>
       </w:r>
@@ -71,8 +226,8 @@
         <w:rPr>
           <w:rFonts w:ascii="Arial" w:eastAsia="Times New Roman" w:hAnsi="Arial" w:cs="Arial"/>
           <w:color w:val="000000"/>
-          <w:sz w:val="21"/>
-          <w:szCs w:val="21"/>
+          <w:sz w:val="20"/>
+          <w:szCs w:val="20"/>
         </w:rPr>
         <w:br/>
       </w:r>
@@ -80,8 +235,8 @@
         <w:rPr>
           <w:rFonts w:ascii="Arial" w:eastAsia="Times New Roman" w:hAnsi="Arial" w:cs="Arial"/>
           <w:color w:val="000000"/>
-          <w:sz w:val="21"/>
-          <w:szCs w:val="21"/>
+          <w:sz w:val="20"/>
+          <w:szCs w:val="20"/>
         </w:rPr>
         <w:br/>
       </w:r>
@@ -90,8 +245,8 @@
         <w:rPr>
           <w:rFonts w:ascii="Arial" w:eastAsia="Times New Roman" w:hAnsi="Arial" w:cs="Arial"/>
           <w:color w:val="000000"/>
-          <w:sz w:val="21"/>
-          <w:szCs w:val="21"/>
+          <w:sz w:val="20"/>
+          <w:szCs w:val="20"/>
         </w:rPr>
         <w:t>S ::=</w:t>
       </w:r>
@@ -100,8 +255,8 @@
         <w:rPr>
           <w:rFonts w:ascii="Arial" w:eastAsia="Times New Roman" w:hAnsi="Arial" w:cs="Arial"/>
           <w:color w:val="000000"/>
-          <w:sz w:val="21"/>
-          <w:szCs w:val="21"/>
+          <w:sz w:val="20"/>
+          <w:szCs w:val="20"/>
         </w:rPr>
         <w:t> </w:t>
       </w:r>
@@ -119,8 +274,8 @@
         <w:rPr>
           <w:rFonts w:ascii="Arial" w:eastAsia="Times New Roman" w:hAnsi="Arial" w:cs="Arial"/>
           <w:color w:val="000000"/>
-          <w:sz w:val="21"/>
-          <w:szCs w:val="21"/>
+          <w:sz w:val="20"/>
+          <w:szCs w:val="20"/>
         </w:rPr>
         <w:t>S</w:t>
       </w:r>
@@ -137,8 +292,8 @@
         <w:rPr>
           <w:rFonts w:ascii="Arial" w:eastAsia="Times New Roman" w:hAnsi="Arial" w:cs="Arial"/>
           <w:color w:val="000000"/>
-          <w:sz w:val="21"/>
-          <w:szCs w:val="21"/>
+          <w:sz w:val="20"/>
+          <w:szCs w:val="20"/>
         </w:rPr>
         <w:t>S</w:t>
       </w:r>
@@ -147,8 +302,8 @@
         <w:rPr>
           <w:rFonts w:ascii="Arial" w:eastAsia="Times New Roman" w:hAnsi="Arial" w:cs="Arial"/>
           <w:color w:val="000000"/>
-          <w:sz w:val="21"/>
-          <w:szCs w:val="21"/>
+          <w:sz w:val="20"/>
+          <w:szCs w:val="20"/>
         </w:rPr>
         <w:t xml:space="preserve"> | </w:t>
       </w:r>
@@ -166,8 +321,8 @@
         <w:rPr>
           <w:rFonts w:ascii="Arial" w:eastAsia="Times New Roman" w:hAnsi="Arial" w:cs="Arial"/>
           <w:color w:val="000000"/>
-          <w:sz w:val="21"/>
-          <w:szCs w:val="21"/>
+          <w:sz w:val="20"/>
+          <w:szCs w:val="20"/>
         </w:rPr>
         <w:t>S</w:t>
       </w:r>
@@ -184,8 +339,8 @@
         <w:rPr>
           <w:rFonts w:ascii="Arial" w:eastAsia="Times New Roman" w:hAnsi="Arial" w:cs="Arial"/>
           <w:color w:val="000000"/>
-          <w:sz w:val="21"/>
-          <w:szCs w:val="21"/>
+          <w:sz w:val="20"/>
+          <w:szCs w:val="20"/>
         </w:rPr>
         <w:t>S</w:t>
       </w:r>
@@ -194,8 +349,8 @@
         <w:rPr>
           <w:rFonts w:ascii="Arial" w:eastAsia="Times New Roman" w:hAnsi="Arial" w:cs="Arial"/>
           <w:color w:val="000000"/>
-          <w:sz w:val="21"/>
-          <w:szCs w:val="21"/>
+          <w:sz w:val="20"/>
+          <w:szCs w:val="20"/>
         </w:rPr>
         <w:t xml:space="preserve"> | ε </w:t>
       </w:r>
@@ -212,16 +367,16 @@
         <w:rPr>
           <w:rFonts w:ascii="Arial" w:eastAsia="Times New Roman" w:hAnsi="Arial" w:cs="Arial"/>
           <w:color w:val="000000"/>
-          <w:sz w:val="21"/>
-          <w:szCs w:val="21"/>
+          <w:sz w:val="20"/>
+          <w:szCs w:val="20"/>
         </w:rPr>
       </w:pPr>
       <w:r>
         <w:rPr>
           <w:rFonts w:ascii="Arial" w:eastAsia="Times New Roman" w:hAnsi="Arial" w:cs="Arial"/>
           <w:color w:val="000000"/>
-          <w:sz w:val="21"/>
-          <w:szCs w:val="21"/>
+          <w:sz w:val="20"/>
+          <w:szCs w:val="20"/>
         </w:rPr>
         <w:t>Show that this grammar is ambiguous by constructing two </w:t>
       </w:r>
@@ -231,8 +386,8 @@
           <w:b/>
           <w:bCs/>
           <w:color w:val="000000"/>
-          <w:sz w:val="21"/>
-          <w:szCs w:val="21"/>
+          <w:sz w:val="20"/>
+          <w:szCs w:val="20"/>
         </w:rPr>
         <w:t>leftmost</w:t>
       </w:r>
@@ -240,8 +395,8 @@
         <w:rPr>
           <w:rFonts w:ascii="Arial" w:eastAsia="Times New Roman" w:hAnsi="Arial" w:cs="Arial"/>
           <w:color w:val="000000"/>
-          <w:sz w:val="21"/>
-          <w:szCs w:val="21"/>
+          <w:sz w:val="20"/>
+          <w:szCs w:val="20"/>
         </w:rPr>
         <w:t xml:space="preserve"> derivations for the sentence </w:t>
       </w:r>
@@ -250,8 +405,8 @@
         <w:rPr>
           <w:rFonts w:ascii="Arial" w:eastAsia="Times New Roman" w:hAnsi="Arial" w:cs="Arial"/>
           <w:color w:val="000000"/>
-          <w:sz w:val="21"/>
-          <w:szCs w:val="21"/>
+          <w:sz w:val="20"/>
+          <w:szCs w:val="20"/>
         </w:rPr>
         <w:t>abab</w:t>
       </w:r>
@@ -260,8 +415,8 @@
         <w:rPr>
           <w:rFonts w:ascii="Arial" w:eastAsia="Times New Roman" w:hAnsi="Arial" w:cs="Arial"/>
           <w:color w:val="000000"/>
-          <w:sz w:val="21"/>
-          <w:szCs w:val="21"/>
+          <w:sz w:val="20"/>
+          <w:szCs w:val="20"/>
         </w:rPr>
         <w:t>.</w:t>
       </w:r>
@@ -278,16 +433,16 @@
         <w:rPr>
           <w:rFonts w:ascii="Arial" w:eastAsia="Times New Roman" w:hAnsi="Arial" w:cs="Arial"/>
           <w:color w:val="000000"/>
-          <w:sz w:val="21"/>
-          <w:szCs w:val="21"/>
+          <w:sz w:val="20"/>
+          <w:szCs w:val="20"/>
         </w:rPr>
       </w:pPr>
       <w:r>
         <w:rPr>
           <w:rFonts w:ascii="Arial" w:eastAsia="Times New Roman" w:hAnsi="Arial" w:cs="Arial"/>
           <w:color w:val="000000"/>
-          <w:sz w:val="21"/>
-          <w:szCs w:val="21"/>
+          <w:sz w:val="20"/>
+          <w:szCs w:val="20"/>
         </w:rPr>
         <w:t>Show that this grammar is ambiguous by constructing two </w:t>
       </w:r>
@@ -297,8 +452,8 @@
           <w:b/>
           <w:bCs/>
           <w:color w:val="000000"/>
-          <w:sz w:val="21"/>
-          <w:szCs w:val="21"/>
+          <w:sz w:val="20"/>
+          <w:szCs w:val="20"/>
         </w:rPr>
         <w:t>rightmost</w:t>
       </w:r>
@@ -306,8 +461,8 @@
         <w:rPr>
           <w:rFonts w:ascii="Arial" w:eastAsia="Times New Roman" w:hAnsi="Arial" w:cs="Arial"/>
           <w:color w:val="000000"/>
-          <w:sz w:val="21"/>
-          <w:szCs w:val="21"/>
+          <w:sz w:val="20"/>
+          <w:szCs w:val="20"/>
         </w:rPr>
         <w:t xml:space="preserve"> derivations for the sentence </w:t>
       </w:r>
@@ -316,8 +471,8 @@
         <w:rPr>
           <w:rFonts w:ascii="Arial" w:eastAsia="Times New Roman" w:hAnsi="Arial" w:cs="Arial"/>
           <w:color w:val="000000"/>
-          <w:sz w:val="21"/>
-          <w:szCs w:val="21"/>
+          <w:sz w:val="20"/>
+          <w:szCs w:val="20"/>
         </w:rPr>
         <w:t>abab</w:t>
       </w:r>
@@ -326,8 +481,8 @@
         <w:rPr>
           <w:rFonts w:ascii="Arial" w:eastAsia="Times New Roman" w:hAnsi="Arial" w:cs="Arial"/>
           <w:color w:val="000000"/>
-          <w:sz w:val="21"/>
-          <w:szCs w:val="21"/>
+          <w:sz w:val="20"/>
+          <w:szCs w:val="20"/>
         </w:rPr>
         <w:t>.</w:t>
       </w:r>
@@ -344,16 +499,16 @@
         <w:rPr>
           <w:rFonts w:ascii="Arial" w:eastAsia="Times New Roman" w:hAnsi="Arial" w:cs="Arial"/>
           <w:color w:val="000000"/>
-          <w:sz w:val="21"/>
-          <w:szCs w:val="21"/>
+          <w:sz w:val="20"/>
+          <w:szCs w:val="20"/>
         </w:rPr>
       </w:pPr>
       <w:r>
         <w:rPr>
           <w:rFonts w:ascii="Arial" w:eastAsia="Times New Roman" w:hAnsi="Arial" w:cs="Arial"/>
           <w:color w:val="000000"/>
-          <w:sz w:val="21"/>
-          <w:szCs w:val="21"/>
+          <w:sz w:val="20"/>
+          <w:szCs w:val="20"/>
         </w:rPr>
         <w:t>Construct the corresponding parse trees for your derivations.</w:t>
       </w:r>
@@ -365,16 +520,16 @@
         <w:rPr>
           <w:rFonts w:ascii="Arial" w:eastAsia="Times New Roman" w:hAnsi="Arial" w:cs="Arial"/>
           <w:color w:val="000000"/>
-          <w:sz w:val="21"/>
-          <w:szCs w:val="21"/>
+          <w:sz w:val="20"/>
+          <w:szCs w:val="20"/>
         </w:rPr>
       </w:pPr>
       <w:r>
         <w:rPr>
           <w:rFonts w:ascii="Arial" w:eastAsia="Times New Roman" w:hAnsi="Arial" w:cs="Arial"/>
           <w:color w:val="000000"/>
-          <w:sz w:val="21"/>
-          <w:szCs w:val="21"/>
+          <w:sz w:val="20"/>
+          <w:szCs w:val="20"/>
         </w:rPr>
         <w:t>=========================================================================</w:t>
       </w:r>
@@ -653,15 +808,15 @@
               <w:rPr>
                 <w:rFonts w:ascii="Arial" w:eastAsia="Times New Roman" w:hAnsi="Arial" w:cs="Arial"/>
                 <w:color w:val="000000"/>
-                <w:sz w:val="21"/>
-                <w:szCs w:val="21"/>
-              </w:rPr>
-            </w:pPr>
-            <w:r>
-              <w:rPr>
-                <w:rFonts w:ascii="Arial" w:eastAsia="Times New Roman" w:hAnsi="Arial" w:cs="Arial"/>
-                <w:color w:val="000000"/>
-                <w:sz w:val="21"/>
+                <w:sz w:val="18"/>
+                <w:szCs w:val="21"/>
+              </w:rPr>
+            </w:pPr>
+            <w:r>
+              <w:rPr>
+                <w:rFonts w:ascii="Arial" w:eastAsia="Times New Roman" w:hAnsi="Arial" w:cs="Arial"/>
+                <w:color w:val="000000"/>
+                <w:sz w:val="18"/>
                 <w:szCs w:val="21"/>
               </w:rPr>
               <w:t>Rules</w:t>
@@ -680,15 +835,15 @@
               <w:rPr>
                 <w:rFonts w:ascii="Arial" w:eastAsia="Times New Roman" w:hAnsi="Arial" w:cs="Arial"/>
                 <w:color w:val="000000"/>
-                <w:sz w:val="21"/>
-                <w:szCs w:val="21"/>
-              </w:rPr>
-            </w:pPr>
-            <w:r>
-              <w:rPr>
-                <w:rFonts w:ascii="Arial" w:eastAsia="Times New Roman" w:hAnsi="Arial" w:cs="Arial"/>
-                <w:color w:val="000000"/>
-                <w:sz w:val="21"/>
+                <w:sz w:val="18"/>
+                <w:szCs w:val="21"/>
+              </w:rPr>
+            </w:pPr>
+            <w:r>
+              <w:rPr>
+                <w:rFonts w:ascii="Arial" w:eastAsia="Times New Roman" w:hAnsi="Arial" w:cs="Arial"/>
+                <w:color w:val="000000"/>
+                <w:sz w:val="18"/>
                 <w:szCs w:val="21"/>
               </w:rPr>
               <w:t>Deviations</w:t>
@@ -707,15 +862,15 @@
               <w:rPr>
                 <w:rFonts w:ascii="Arial" w:eastAsia="Times New Roman" w:hAnsi="Arial" w:cs="Arial"/>
                 <w:color w:val="000000"/>
-                <w:sz w:val="21"/>
-                <w:szCs w:val="21"/>
-              </w:rPr>
-            </w:pPr>
-            <w:r>
-              <w:rPr>
-                <w:rFonts w:ascii="Arial" w:eastAsia="Times New Roman" w:hAnsi="Arial" w:cs="Arial"/>
-                <w:color w:val="000000"/>
-                <w:sz w:val="21"/>
+                <w:sz w:val="18"/>
+                <w:szCs w:val="21"/>
+              </w:rPr>
+            </w:pPr>
+            <w:r>
+              <w:rPr>
+                <w:rFonts w:ascii="Arial" w:eastAsia="Times New Roman" w:hAnsi="Arial" w:cs="Arial"/>
+                <w:color w:val="000000"/>
+                <w:sz w:val="18"/>
                 <w:szCs w:val="21"/>
               </w:rPr>
               <w:t>Rules</w:t>
@@ -734,15 +889,15 @@
               <w:rPr>
                 <w:rFonts w:ascii="Arial" w:eastAsia="Times New Roman" w:hAnsi="Arial" w:cs="Arial"/>
                 <w:color w:val="000000"/>
-                <w:sz w:val="21"/>
-                <w:szCs w:val="21"/>
-              </w:rPr>
-            </w:pPr>
-            <w:r>
-              <w:rPr>
-                <w:rFonts w:ascii="Arial" w:eastAsia="Times New Roman" w:hAnsi="Arial" w:cs="Arial"/>
-                <w:color w:val="000000"/>
-                <w:sz w:val="21"/>
+                <w:sz w:val="18"/>
+                <w:szCs w:val="21"/>
+              </w:rPr>
+            </w:pPr>
+            <w:r>
+              <w:rPr>
+                <w:rFonts w:ascii="Arial" w:eastAsia="Times New Roman" w:hAnsi="Arial" w:cs="Arial"/>
+                <w:color w:val="000000"/>
+                <w:sz w:val="18"/>
                 <w:szCs w:val="21"/>
               </w:rPr>
               <w:t>Deviations</w:t>
@@ -763,15 +918,15 @@
               <w:rPr>
                 <w:rFonts w:ascii="Arial" w:eastAsia="Times New Roman" w:hAnsi="Arial" w:cs="Arial"/>
                 <w:color w:val="000000"/>
-                <w:sz w:val="21"/>
-                <w:szCs w:val="21"/>
-              </w:rPr>
-            </w:pPr>
-            <w:r>
-              <w:rPr>
-                <w:rFonts w:ascii="Arial" w:eastAsia="Times New Roman" w:hAnsi="Arial" w:cs="Arial"/>
-                <w:color w:val="000000"/>
-                <w:sz w:val="21"/>
+                <w:sz w:val="18"/>
+                <w:szCs w:val="21"/>
+              </w:rPr>
+            </w:pPr>
+            <w:r>
+              <w:rPr>
+                <w:rFonts w:ascii="Arial" w:eastAsia="Times New Roman" w:hAnsi="Arial" w:cs="Arial"/>
+                <w:color w:val="000000"/>
+                <w:sz w:val="18"/>
                 <w:szCs w:val="21"/>
               </w:rPr>
               <w:t>1</w:t>
@@ -790,15 +945,15 @@
               <w:rPr>
                 <w:rFonts w:ascii="Arial" w:eastAsia="Times New Roman" w:hAnsi="Arial" w:cs="Arial"/>
                 <w:color w:val="000000"/>
-                <w:sz w:val="21"/>
-                <w:szCs w:val="21"/>
-              </w:rPr>
-            </w:pPr>
-            <w:r>
-              <w:rPr>
-                <w:rFonts w:ascii="Arial" w:eastAsia="Times New Roman" w:hAnsi="Arial" w:cs="Arial"/>
-                <w:color w:val="000000"/>
-                <w:sz w:val="21"/>
+                <w:sz w:val="18"/>
+                <w:szCs w:val="21"/>
+              </w:rPr>
+            </w:pPr>
+            <w:r>
+              <w:rPr>
+                <w:rFonts w:ascii="Arial" w:eastAsia="Times New Roman" w:hAnsi="Arial" w:cs="Arial"/>
+                <w:color w:val="000000"/>
+                <w:sz w:val="18"/>
                 <w:szCs w:val="21"/>
               </w:rPr>
               <w:t xml:space="preserve">a </w:t>
@@ -807,7 +962,7 @@
               <w:rPr>
                 <w:rFonts w:ascii="Arial" w:eastAsia="Times New Roman" w:hAnsi="Arial" w:cs="Arial"/>
                 <w:color w:val="000000"/>
-                <w:sz w:val="21"/>
+                <w:sz w:val="18"/>
                 <w:szCs w:val="21"/>
                 <w:highlight w:val="yellow"/>
               </w:rPr>
@@ -817,7 +972,7 @@
               <w:rPr>
                 <w:rFonts w:ascii="Arial" w:eastAsia="Times New Roman" w:hAnsi="Arial" w:cs="Arial"/>
                 <w:color w:val="000000"/>
-                <w:sz w:val="21"/>
+                <w:sz w:val="18"/>
                 <w:szCs w:val="21"/>
               </w:rPr>
               <w:t xml:space="preserve"> </w:t>
@@ -827,7 +982,7 @@
               <w:rPr>
                 <w:rFonts w:ascii="Arial" w:eastAsia="Times New Roman" w:hAnsi="Arial" w:cs="Arial"/>
                 <w:color w:val="000000"/>
-                <w:sz w:val="21"/>
+                <w:sz w:val="18"/>
                 <w:szCs w:val="21"/>
               </w:rPr>
               <w:t>b</w:t>
@@ -837,7 +992,7 @@
               <w:rPr>
                 <w:rFonts w:ascii="Arial" w:eastAsia="Times New Roman" w:hAnsi="Arial" w:cs="Arial"/>
                 <w:color w:val="000000"/>
-                <w:sz w:val="21"/>
+                <w:sz w:val="18"/>
                 <w:szCs w:val="21"/>
               </w:rPr>
               <w:t xml:space="preserve"> S</w:t>
@@ -856,15 +1011,15 @@
               <w:rPr>
                 <w:rFonts w:ascii="Arial" w:eastAsia="Times New Roman" w:hAnsi="Arial" w:cs="Arial"/>
                 <w:color w:val="000000"/>
-                <w:sz w:val="21"/>
-                <w:szCs w:val="21"/>
-              </w:rPr>
-            </w:pPr>
-            <w:r>
-              <w:rPr>
-                <w:rFonts w:ascii="Arial" w:eastAsia="Times New Roman" w:hAnsi="Arial" w:cs="Arial"/>
-                <w:color w:val="000000"/>
-                <w:sz w:val="21"/>
+                <w:sz w:val="18"/>
+                <w:szCs w:val="21"/>
+              </w:rPr>
+            </w:pPr>
+            <w:r>
+              <w:rPr>
+                <w:rFonts w:ascii="Arial" w:eastAsia="Times New Roman" w:hAnsi="Arial" w:cs="Arial"/>
+                <w:color w:val="000000"/>
+                <w:sz w:val="18"/>
                 <w:szCs w:val="21"/>
               </w:rPr>
               <w:t>1</w:t>
@@ -883,15 +1038,15 @@
               <w:rPr>
                 <w:rFonts w:ascii="Arial" w:eastAsia="Times New Roman" w:hAnsi="Arial" w:cs="Arial"/>
                 <w:color w:val="000000"/>
-                <w:sz w:val="21"/>
-                <w:szCs w:val="21"/>
-              </w:rPr>
-            </w:pPr>
-            <w:r>
-              <w:rPr>
-                <w:rFonts w:ascii="Arial" w:eastAsia="Times New Roman" w:hAnsi="Arial" w:cs="Arial"/>
-                <w:color w:val="000000"/>
-                <w:sz w:val="21"/>
+                <w:sz w:val="18"/>
+                <w:szCs w:val="21"/>
+              </w:rPr>
+            </w:pPr>
+            <w:r>
+              <w:rPr>
+                <w:rFonts w:ascii="Arial" w:eastAsia="Times New Roman" w:hAnsi="Arial" w:cs="Arial"/>
+                <w:color w:val="000000"/>
+                <w:sz w:val="18"/>
                 <w:szCs w:val="21"/>
               </w:rPr>
               <w:t xml:space="preserve">a </w:t>
@@ -900,7 +1055,7 @@
               <w:rPr>
                 <w:rFonts w:ascii="Arial" w:eastAsia="Times New Roman" w:hAnsi="Arial" w:cs="Arial"/>
                 <w:color w:val="000000"/>
-                <w:sz w:val="21"/>
+                <w:sz w:val="18"/>
                 <w:szCs w:val="21"/>
                 <w:highlight w:val="yellow"/>
               </w:rPr>
@@ -910,7 +1065,7 @@
               <w:rPr>
                 <w:rFonts w:ascii="Arial" w:eastAsia="Times New Roman" w:hAnsi="Arial" w:cs="Arial"/>
                 <w:color w:val="000000"/>
-                <w:sz w:val="21"/>
+                <w:sz w:val="18"/>
                 <w:szCs w:val="21"/>
               </w:rPr>
               <w:t xml:space="preserve"> </w:t>
@@ -920,7 +1075,7 @@
               <w:rPr>
                 <w:rFonts w:ascii="Arial" w:eastAsia="Times New Roman" w:hAnsi="Arial" w:cs="Arial"/>
                 <w:color w:val="000000"/>
-                <w:sz w:val="21"/>
+                <w:sz w:val="18"/>
                 <w:szCs w:val="21"/>
               </w:rPr>
               <w:t>b</w:t>
@@ -930,7 +1085,7 @@
               <w:rPr>
                 <w:rFonts w:ascii="Arial" w:eastAsia="Times New Roman" w:hAnsi="Arial" w:cs="Arial"/>
                 <w:color w:val="000000"/>
-                <w:sz w:val="21"/>
+                <w:sz w:val="18"/>
                 <w:szCs w:val="21"/>
               </w:rPr>
               <w:t xml:space="preserve"> S</w:t>
@@ -951,15 +1106,15 @@
               <w:rPr>
                 <w:rFonts w:ascii="Arial" w:eastAsia="Times New Roman" w:hAnsi="Arial" w:cs="Arial"/>
                 <w:color w:val="000000"/>
-                <w:sz w:val="21"/>
-                <w:szCs w:val="21"/>
-              </w:rPr>
-            </w:pPr>
-            <w:r>
-              <w:rPr>
-                <w:rFonts w:ascii="Arial" w:eastAsia="Times New Roman" w:hAnsi="Arial" w:cs="Arial"/>
-                <w:color w:val="000000"/>
-                <w:sz w:val="21"/>
+                <w:sz w:val="18"/>
+                <w:szCs w:val="21"/>
+              </w:rPr>
+            </w:pPr>
+            <w:r>
+              <w:rPr>
+                <w:rFonts w:ascii="Arial" w:eastAsia="Times New Roman" w:hAnsi="Arial" w:cs="Arial"/>
+                <w:color w:val="000000"/>
+                <w:sz w:val="18"/>
                 <w:szCs w:val="21"/>
               </w:rPr>
               <w:t>2</w:t>
@@ -978,26 +1133,37 @@
               <w:rPr>
                 <w:rFonts w:ascii="Arial" w:eastAsia="Times New Roman" w:hAnsi="Arial" w:cs="Arial"/>
                 <w:color w:val="000000"/>
-                <w:sz w:val="21"/>
-                <w:szCs w:val="21"/>
-              </w:rPr>
-            </w:pPr>
-            <w:r>
-              <w:rPr>
-                <w:rFonts w:ascii="Arial" w:eastAsia="Times New Roman" w:hAnsi="Arial" w:cs="Arial"/>
-                <w:color w:val="000000"/>
-                <w:sz w:val="21"/>
-                <w:szCs w:val="21"/>
-              </w:rPr>
-              <w:t xml:space="preserve">a b </w:t>
-            </w:r>
-            <w:r>
-              <w:rPr>
-                <w:rFonts w:ascii="Arial" w:eastAsia="Times New Roman" w:hAnsi="Arial" w:cs="Arial"/>
-                <w:color w:val="000000"/>
-                <w:sz w:val="21"/>
+                <w:sz w:val="18"/>
+                <w:szCs w:val="21"/>
+              </w:rPr>
+            </w:pPr>
+            <w:r>
+              <w:rPr>
+                <w:rFonts w:ascii="Arial" w:eastAsia="Times New Roman" w:hAnsi="Arial" w:cs="Arial"/>
+                <w:color w:val="000000"/>
+                <w:sz w:val="18"/>
+                <w:szCs w:val="21"/>
+              </w:rPr>
+              <w:t xml:space="preserve">a </w:t>
+            </w:r>
+            <w:r>
+              <w:rPr>
+                <w:rFonts w:ascii="Arial" w:eastAsia="Times New Roman" w:hAnsi="Arial" w:cs="Arial"/>
+                <w:color w:val="000000"/>
+                <w:sz w:val="18"/>
+                <w:szCs w:val="21"/>
+                <w:u w:val="single"/>
+              </w:rPr>
+              <w:t xml:space="preserve">b </w:t>
+            </w:r>
+            <w:r>
+              <w:rPr>
+                <w:rFonts w:ascii="Arial" w:eastAsia="Times New Roman" w:hAnsi="Arial" w:cs="Arial"/>
+                <w:color w:val="000000"/>
+                <w:sz w:val="18"/>
                 <w:szCs w:val="21"/>
                 <w:highlight w:val="yellow"/>
+                <w:u w:val="single"/>
               </w:rPr>
               <w:t>S</w:t>
             </w:r>
@@ -1005,17 +1171,27 @@
               <w:rPr>
                 <w:rFonts w:ascii="Arial" w:eastAsia="Times New Roman" w:hAnsi="Arial" w:cs="Arial"/>
                 <w:color w:val="000000"/>
-                <w:sz w:val="21"/>
-                <w:szCs w:val="21"/>
-              </w:rPr>
-              <w:t xml:space="preserve"> a S </w:t>
+                <w:sz w:val="18"/>
+                <w:szCs w:val="21"/>
+                <w:u w:val="single"/>
+              </w:rPr>
+              <w:t xml:space="preserve"> a S</w:t>
+            </w:r>
+            <w:r>
+              <w:rPr>
+                <w:rFonts w:ascii="Arial" w:eastAsia="Times New Roman" w:hAnsi="Arial" w:cs="Arial"/>
+                <w:color w:val="000000"/>
+                <w:sz w:val="18"/>
+                <w:szCs w:val="21"/>
+              </w:rPr>
+              <w:t xml:space="preserve"> </w:t>
             </w:r>
             <w:proofErr w:type="gramStart"/>
             <w:r>
               <w:rPr>
                 <w:rFonts w:ascii="Arial" w:eastAsia="Times New Roman" w:hAnsi="Arial" w:cs="Arial"/>
                 <w:color w:val="000000"/>
-                <w:sz w:val="21"/>
+                <w:sz w:val="18"/>
                 <w:szCs w:val="21"/>
               </w:rPr>
               <w:t>b</w:t>
@@ -1025,7 +1201,7 @@
               <w:rPr>
                 <w:rFonts w:ascii="Arial" w:eastAsia="Times New Roman" w:hAnsi="Arial" w:cs="Arial"/>
                 <w:color w:val="000000"/>
-                <w:sz w:val="21"/>
+                <w:sz w:val="18"/>
                 <w:szCs w:val="21"/>
               </w:rPr>
               <w:t xml:space="preserve"> S</w:t>
@@ -1044,15 +1220,15 @@
               <w:rPr>
                 <w:rFonts w:ascii="Arial" w:eastAsia="Times New Roman" w:hAnsi="Arial" w:cs="Arial"/>
                 <w:color w:val="000000"/>
-                <w:sz w:val="21"/>
-                <w:szCs w:val="21"/>
-              </w:rPr>
-            </w:pPr>
-            <w:r>
-              <w:rPr>
-                <w:rFonts w:ascii="Arial" w:eastAsia="Times New Roman" w:hAnsi="Arial" w:cs="Arial"/>
-                <w:color w:val="000000"/>
-                <w:sz w:val="21"/>
+                <w:sz w:val="18"/>
+                <w:szCs w:val="21"/>
+              </w:rPr>
+            </w:pPr>
+            <w:r>
+              <w:rPr>
+                <w:rFonts w:ascii="Arial" w:eastAsia="Times New Roman" w:hAnsi="Arial" w:cs="Arial"/>
+                <w:color w:val="000000"/>
+                <w:sz w:val="18"/>
                 <w:szCs w:val="21"/>
               </w:rPr>
               <w:t>3</w:t>
@@ -1071,15 +1247,15 @@
               <w:rPr>
                 <w:rFonts w:ascii="Arial" w:eastAsia="Times New Roman" w:hAnsi="Arial" w:cs="Arial"/>
                 <w:color w:val="000000"/>
-                <w:sz w:val="21"/>
-                <w:szCs w:val="21"/>
-              </w:rPr>
-            </w:pPr>
-            <w:r>
-              <w:rPr>
-                <w:rFonts w:ascii="Arial" w:eastAsia="Times New Roman" w:hAnsi="Arial" w:cs="Arial"/>
-                <w:color w:val="000000"/>
-                <w:sz w:val="21"/>
+                <w:sz w:val="18"/>
+                <w:szCs w:val="21"/>
+              </w:rPr>
+            </w:pPr>
+            <w:r>
+              <w:rPr>
+                <w:rFonts w:ascii="Arial" w:eastAsia="Times New Roman" w:hAnsi="Arial" w:cs="Arial"/>
+                <w:color w:val="000000"/>
+                <w:sz w:val="18"/>
                 <w:szCs w:val="21"/>
               </w:rPr>
               <w:t xml:space="preserve">a </w:t>
@@ -1088,25 +1264,26 @@
               <w:rPr>
                 <w:rFonts w:ascii="Arial" w:eastAsia="Times New Roman" w:hAnsi="Arial" w:cs="Arial"/>
                 <w:color w:val="000000"/>
-                <w:sz w:val="21"/>
-                <w:szCs w:val="21"/>
-              </w:rPr>
-              <w:t>ε </w:t>
-            </w:r>
-            <w:r>
-              <w:rPr>
-                <w:rFonts w:ascii="Arial" w:eastAsia="Times New Roman" w:hAnsi="Arial" w:cs="Arial"/>
-                <w:color w:val="000000"/>
-                <w:sz w:val="21"/>
-                <w:szCs w:val="21"/>
-              </w:rPr>
-              <w:t xml:space="preserve">b </w:t>
-            </w:r>
-            <w:r>
-              <w:rPr>
-                <w:rFonts w:ascii="Arial" w:eastAsia="Times New Roman" w:hAnsi="Arial" w:cs="Arial"/>
-                <w:color w:val="000000"/>
-                <w:sz w:val="21"/>
+                <w:sz w:val="18"/>
+                <w:szCs w:val="21"/>
+                <w:u w:val="single"/>
+              </w:rPr>
+              <w:t>ε</w:t>
+            </w:r>
+            <w:r>
+              <w:rPr>
+                <w:rFonts w:ascii="Arial" w:eastAsia="Times New Roman" w:hAnsi="Arial" w:cs="Arial"/>
+                <w:color w:val="000000"/>
+                <w:sz w:val="18"/>
+                <w:szCs w:val="21"/>
+              </w:rPr>
+              <w:t xml:space="preserve"> b </w:t>
+            </w:r>
+            <w:r>
+              <w:rPr>
+                <w:rFonts w:ascii="Arial" w:eastAsia="Times New Roman" w:hAnsi="Arial" w:cs="Arial"/>
+                <w:color w:val="000000"/>
+                <w:sz w:val="18"/>
                 <w:szCs w:val="21"/>
                 <w:highlight w:val="yellow"/>
               </w:rPr>
@@ -1128,15 +1305,15 @@
               <w:rPr>
                 <w:rFonts w:ascii="Arial" w:eastAsia="Times New Roman" w:hAnsi="Arial" w:cs="Arial"/>
                 <w:color w:val="000000"/>
-                <w:sz w:val="21"/>
-                <w:szCs w:val="21"/>
-              </w:rPr>
-            </w:pPr>
-            <w:r>
-              <w:rPr>
-                <w:rFonts w:ascii="Arial" w:eastAsia="Times New Roman" w:hAnsi="Arial" w:cs="Arial"/>
-                <w:color w:val="000000"/>
-                <w:sz w:val="21"/>
+                <w:sz w:val="18"/>
+                <w:szCs w:val="21"/>
+              </w:rPr>
+            </w:pPr>
+            <w:r>
+              <w:rPr>
+                <w:rFonts w:ascii="Arial" w:eastAsia="Times New Roman" w:hAnsi="Arial" w:cs="Arial"/>
+                <w:color w:val="000000"/>
+                <w:sz w:val="18"/>
                 <w:szCs w:val="21"/>
               </w:rPr>
               <w:t>3</w:t>
@@ -1155,15 +1332,15 @@
               <w:rPr>
                 <w:rFonts w:ascii="Arial" w:eastAsia="Times New Roman" w:hAnsi="Arial" w:cs="Arial"/>
                 <w:color w:val="000000"/>
-                <w:sz w:val="21"/>
-                <w:szCs w:val="21"/>
-              </w:rPr>
-            </w:pPr>
-            <w:r>
-              <w:rPr>
-                <w:rFonts w:ascii="Arial" w:eastAsia="Times New Roman" w:hAnsi="Arial" w:cs="Arial"/>
-                <w:color w:val="000000"/>
-                <w:sz w:val="21"/>
+                <w:sz w:val="18"/>
+                <w:szCs w:val="21"/>
+              </w:rPr>
+            </w:pPr>
+            <w:r>
+              <w:rPr>
+                <w:rFonts w:ascii="Arial" w:eastAsia="Times New Roman" w:hAnsi="Arial" w:cs="Arial"/>
+                <w:color w:val="000000"/>
+                <w:sz w:val="18"/>
                 <w:szCs w:val="21"/>
               </w:rPr>
               <w:t xml:space="preserve">a b </w:t>
@@ -1172,17 +1349,121 @@
               <w:rPr>
                 <w:rFonts w:ascii="Arial" w:eastAsia="Times New Roman" w:hAnsi="Arial" w:cs="Arial"/>
                 <w:color w:val="000000"/>
-                <w:sz w:val="21"/>
-                <w:szCs w:val="21"/>
-              </w:rPr>
-              <w:t>ε </w:t>
-            </w:r>
-            <w:r>
-              <w:rPr>
-                <w:rFonts w:ascii="Arial" w:eastAsia="Times New Roman" w:hAnsi="Arial" w:cs="Arial"/>
-                <w:color w:val="000000"/>
-                <w:sz w:val="21"/>
-                <w:szCs w:val="21"/>
+                <w:sz w:val="18"/>
+                <w:szCs w:val="21"/>
+                <w:u w:val="single"/>
+              </w:rPr>
+              <w:t>ε</w:t>
+            </w:r>
+            <w:r>
+              <w:rPr>
+                <w:rFonts w:ascii="Arial" w:eastAsia="Times New Roman" w:hAnsi="Arial" w:cs="Arial"/>
+                <w:color w:val="000000"/>
+                <w:sz w:val="18"/>
+                <w:szCs w:val="21"/>
+              </w:rPr>
+              <w:t xml:space="preserve"> a </w:t>
+            </w:r>
+            <w:r>
+              <w:rPr>
+                <w:rFonts w:ascii="Arial" w:eastAsia="Times New Roman" w:hAnsi="Arial" w:cs="Arial"/>
+                <w:color w:val="000000"/>
+                <w:sz w:val="18"/>
+                <w:szCs w:val="21"/>
+                <w:highlight w:val="yellow"/>
+              </w:rPr>
+              <w:t>S</w:t>
+            </w:r>
+            <w:r>
+              <w:rPr>
+                <w:rFonts w:ascii="Arial" w:eastAsia="Times New Roman" w:hAnsi="Arial" w:cs="Arial"/>
+                <w:color w:val="000000"/>
+                <w:sz w:val="18"/>
+                <w:szCs w:val="21"/>
+              </w:rPr>
+              <w:t xml:space="preserve"> </w:t>
+            </w:r>
+            <w:proofErr w:type="gramStart"/>
+            <w:r>
+              <w:rPr>
+                <w:rFonts w:ascii="Arial" w:eastAsia="Times New Roman" w:hAnsi="Arial" w:cs="Arial"/>
+                <w:color w:val="000000"/>
+                <w:sz w:val="18"/>
+                <w:szCs w:val="21"/>
+              </w:rPr>
+              <w:t>b</w:t>
+            </w:r>
+            <w:proofErr w:type="gramEnd"/>
+            <w:r>
+              <w:rPr>
+                <w:rFonts w:ascii="Arial" w:eastAsia="Times New Roman" w:hAnsi="Arial" w:cs="Arial"/>
+                <w:color w:val="000000"/>
+                <w:sz w:val="18"/>
+                <w:szCs w:val="21"/>
+              </w:rPr>
+              <w:t xml:space="preserve"> S</w:t>
+            </w:r>
+          </w:p>
+        </w:tc>
+        <w:tc>
+          <w:tcPr>
+            <w:tcW w:w="1555" w:type="dxa"/>
+          </w:tcPr>
+          <w:p>
+            <w:pPr>
+              <w:pStyle w:val="ListParagraph"/>
+              <w:ind w:left="0"/>
+              <w:jc w:val="center"/>
+              <w:rPr>
+                <w:rFonts w:ascii="Arial" w:eastAsia="Times New Roman" w:hAnsi="Arial" w:cs="Arial"/>
+                <w:color w:val="000000"/>
+                <w:sz w:val="18"/>
+                <w:szCs w:val="21"/>
+              </w:rPr>
+            </w:pPr>
+            <w:r>
+              <w:rPr>
+                <w:rFonts w:ascii="Arial" w:eastAsia="Times New Roman" w:hAnsi="Arial" w:cs="Arial"/>
+                <w:color w:val="000000"/>
+                <w:sz w:val="18"/>
+                <w:szCs w:val="21"/>
+              </w:rPr>
+              <w:t>1</w:t>
+            </w:r>
+          </w:p>
+        </w:tc>
+        <w:tc>
+          <w:tcPr>
+            <w:tcW w:w="1841" w:type="dxa"/>
+          </w:tcPr>
+          <w:p>
+            <w:pPr>
+              <w:pStyle w:val="ListParagraph"/>
+              <w:ind w:left="0"/>
+              <w:jc w:val="center"/>
+              <w:rPr>
+                <w:rFonts w:ascii="Arial" w:eastAsia="Times New Roman" w:hAnsi="Arial" w:cs="Arial"/>
+                <w:color w:val="000000"/>
+                <w:sz w:val="18"/>
+                <w:szCs w:val="21"/>
+              </w:rPr>
+            </w:pPr>
+            <w:r>
+              <w:rPr>
+                <w:rFonts w:ascii="Arial" w:eastAsia="Times New Roman" w:hAnsi="Arial" w:cs="Arial"/>
+                <w:color w:val="000000"/>
+                <w:sz w:val="18"/>
+                <w:szCs w:val="21"/>
+              </w:rPr>
+              <w:t xml:space="preserve">a ε b </w:t>
+            </w:r>
+            <w:r>
+              <w:rPr>
+                <w:rFonts w:ascii="Arial" w:eastAsia="Times New Roman" w:hAnsi="Arial" w:cs="Arial"/>
+                <w:color w:val="000000"/>
+                <w:sz w:val="18"/>
+                <w:szCs w:val="21"/>
+                <w:u w:val="single"/>
               </w:rPr>
               <w:t xml:space="preserve">a </w:t>
             </w:r>
@@ -1190,9 +1471,10 @@
               <w:rPr>
                 <w:rFonts w:ascii="Arial" w:eastAsia="Times New Roman" w:hAnsi="Arial" w:cs="Arial"/>
                 <w:color w:val="000000"/>
-                <w:sz w:val="21"/>
+                <w:sz w:val="18"/>
                 <w:szCs w:val="21"/>
                 <w:highlight w:val="yellow"/>
+                <w:u w:val="single"/>
               </w:rPr>
               <w:t>S</w:t>
             </w:r>
@@ -1200,8 +1482,9 @@
               <w:rPr>
                 <w:rFonts w:ascii="Arial" w:eastAsia="Times New Roman" w:hAnsi="Arial" w:cs="Arial"/>
                 <w:color w:val="000000"/>
-                <w:sz w:val="21"/>
-                <w:szCs w:val="21"/>
+                <w:sz w:val="18"/>
+                <w:szCs w:val="21"/>
+                <w:u w:val="single"/>
               </w:rPr>
               <w:t xml:space="preserve"> </w:t>
             </w:r>
@@ -1210,8 +1493,9 @@
               <w:rPr>
                 <w:rFonts w:ascii="Arial" w:eastAsia="Times New Roman" w:hAnsi="Arial" w:cs="Arial"/>
                 <w:color w:val="000000"/>
-                <w:sz w:val="21"/>
-                <w:szCs w:val="21"/>
+                <w:sz w:val="18"/>
+                <w:szCs w:val="21"/>
+                <w:u w:val="single"/>
               </w:rPr>
               <w:t>b</w:t>
             </w:r>
@@ -1220,119 +1504,9 @@
               <w:rPr>
                 <w:rFonts w:ascii="Arial" w:eastAsia="Times New Roman" w:hAnsi="Arial" w:cs="Arial"/>
                 <w:color w:val="000000"/>
-                <w:sz w:val="21"/>
-                <w:szCs w:val="21"/>
-              </w:rPr>
-              <w:t xml:space="preserve"> S</w:t>
-            </w:r>
-          </w:p>
-        </w:tc>
-        <w:tc>
-          <w:tcPr>
-            <w:tcW w:w="1555" w:type="dxa"/>
-          </w:tcPr>
-          <w:p>
-            <w:pPr>
-              <w:pStyle w:val="ListParagraph"/>
-              <w:ind w:left="0"/>
-              <w:jc w:val="center"/>
-              <w:rPr>
-                <w:rFonts w:ascii="Arial" w:eastAsia="Times New Roman" w:hAnsi="Arial" w:cs="Arial"/>
-                <w:color w:val="000000"/>
-                <w:sz w:val="21"/>
-                <w:szCs w:val="21"/>
-              </w:rPr>
-            </w:pPr>
-            <w:r>
-              <w:rPr>
-                <w:rFonts w:ascii="Arial" w:eastAsia="Times New Roman" w:hAnsi="Arial" w:cs="Arial"/>
-                <w:color w:val="000000"/>
-                <w:sz w:val="21"/>
-                <w:szCs w:val="21"/>
-              </w:rPr>
-              <w:t>1</w:t>
-            </w:r>
-          </w:p>
-        </w:tc>
-        <w:tc>
-          <w:tcPr>
-            <w:tcW w:w="1841" w:type="dxa"/>
-          </w:tcPr>
-          <w:p>
-            <w:pPr>
-              <w:pStyle w:val="ListParagraph"/>
-              <w:ind w:left="0"/>
-              <w:jc w:val="center"/>
-              <w:rPr>
-                <w:rFonts w:ascii="Arial" w:eastAsia="Times New Roman" w:hAnsi="Arial" w:cs="Arial"/>
-                <w:color w:val="000000"/>
-                <w:sz w:val="21"/>
-                <w:szCs w:val="21"/>
-              </w:rPr>
-            </w:pPr>
-            <w:r>
-              <w:rPr>
-                <w:rFonts w:ascii="Arial" w:eastAsia="Times New Roman" w:hAnsi="Arial" w:cs="Arial"/>
-                <w:color w:val="000000"/>
-                <w:sz w:val="21"/>
-                <w:szCs w:val="21"/>
-              </w:rPr>
-              <w:t>a</w:t>
-            </w:r>
-            <w:r>
-              <w:rPr>
-                <w:rFonts w:ascii="Arial" w:eastAsia="Times New Roman" w:hAnsi="Arial" w:cs="Arial"/>
-                <w:color w:val="000000"/>
-                <w:sz w:val="21"/>
-                <w:szCs w:val="21"/>
-              </w:rPr>
-              <w:t xml:space="preserve"> ε </w:t>
-            </w:r>
-            <w:r>
-              <w:rPr>
-                <w:rFonts w:ascii="Arial" w:eastAsia="Times New Roman" w:hAnsi="Arial" w:cs="Arial"/>
-                <w:color w:val="000000"/>
-                <w:sz w:val="21"/>
-                <w:szCs w:val="21"/>
-              </w:rPr>
-              <w:t xml:space="preserve">b a </w:t>
-            </w:r>
-            <w:r>
-              <w:rPr>
-                <w:rFonts w:ascii="Arial" w:eastAsia="Times New Roman" w:hAnsi="Arial" w:cs="Arial"/>
-                <w:color w:val="000000"/>
-                <w:sz w:val="21"/>
-                <w:szCs w:val="21"/>
-                <w:highlight w:val="yellow"/>
-              </w:rPr>
-              <w:t>S</w:t>
-            </w:r>
-            <w:r>
-              <w:rPr>
-                <w:rFonts w:ascii="Arial" w:eastAsia="Times New Roman" w:hAnsi="Arial" w:cs="Arial"/>
-                <w:color w:val="000000"/>
-                <w:sz w:val="21"/>
-                <w:szCs w:val="21"/>
-              </w:rPr>
-              <w:t xml:space="preserve"> </w:t>
-            </w:r>
-            <w:proofErr w:type="gramStart"/>
-            <w:r>
-              <w:rPr>
-                <w:rFonts w:ascii="Arial" w:eastAsia="Times New Roman" w:hAnsi="Arial" w:cs="Arial"/>
-                <w:color w:val="000000"/>
-                <w:sz w:val="21"/>
-                <w:szCs w:val="21"/>
-              </w:rPr>
-              <w:t>b</w:t>
-            </w:r>
-            <w:proofErr w:type="gramEnd"/>
-            <w:r>
-              <w:rPr>
-                <w:rFonts w:ascii="Arial" w:eastAsia="Times New Roman" w:hAnsi="Arial" w:cs="Arial"/>
-                <w:color w:val="000000"/>
-                <w:sz w:val="21"/>
-                <w:szCs w:val="21"/>
+                <w:sz w:val="18"/>
+                <w:szCs w:val="21"/>
+                <w:u w:val="single"/>
               </w:rPr>
               <w:t xml:space="preserve"> S</w:t>
             </w:r>
@@ -1352,15 +1526,15 @@
               <w:rPr>
                 <w:rFonts w:ascii="Arial" w:eastAsia="Times New Roman" w:hAnsi="Arial" w:cs="Arial"/>
                 <w:color w:val="000000"/>
-                <w:sz w:val="21"/>
-                <w:szCs w:val="21"/>
-              </w:rPr>
-            </w:pPr>
-            <w:r>
-              <w:rPr>
-                <w:rFonts w:ascii="Arial" w:eastAsia="Times New Roman" w:hAnsi="Arial" w:cs="Arial"/>
-                <w:color w:val="000000"/>
-                <w:sz w:val="21"/>
+                <w:sz w:val="18"/>
+                <w:szCs w:val="21"/>
+              </w:rPr>
+            </w:pPr>
+            <w:r>
+              <w:rPr>
+                <w:rFonts w:ascii="Arial" w:eastAsia="Times New Roman" w:hAnsi="Arial" w:cs="Arial"/>
+                <w:color w:val="000000"/>
+                <w:sz w:val="18"/>
                 <w:szCs w:val="21"/>
               </w:rPr>
               <w:t>3</w:t>
@@ -1379,60 +1553,43 @@
               <w:rPr>
                 <w:rFonts w:ascii="Arial" w:eastAsia="Times New Roman" w:hAnsi="Arial" w:cs="Arial"/>
                 <w:color w:val="000000"/>
-                <w:sz w:val="21"/>
-                <w:szCs w:val="21"/>
-              </w:rPr>
-            </w:pPr>
-            <w:r>
-              <w:rPr>
-                <w:rFonts w:ascii="Arial" w:eastAsia="Times New Roman" w:hAnsi="Arial" w:cs="Arial"/>
-                <w:color w:val="000000"/>
-                <w:sz w:val="21"/>
-                <w:szCs w:val="21"/>
-              </w:rPr>
-              <w:t xml:space="preserve">a b </w:t>
-            </w:r>
-            <w:r>
-              <w:rPr>
-                <w:rFonts w:ascii="Arial" w:eastAsia="Times New Roman" w:hAnsi="Arial" w:cs="Arial"/>
-                <w:color w:val="000000"/>
-                <w:sz w:val="21"/>
-                <w:szCs w:val="21"/>
-              </w:rPr>
-              <w:t>ε </w:t>
-            </w:r>
-            <w:r>
-              <w:rPr>
-                <w:rFonts w:ascii="Arial" w:eastAsia="Times New Roman" w:hAnsi="Arial" w:cs="Arial"/>
-                <w:color w:val="000000"/>
-                <w:sz w:val="21"/>
-                <w:szCs w:val="21"/>
-              </w:rPr>
-              <w:t xml:space="preserve">a </w:t>
-            </w:r>
-            <w:r>
-              <w:rPr>
-                <w:rFonts w:ascii="Arial" w:eastAsia="Times New Roman" w:hAnsi="Arial" w:cs="Arial"/>
-                <w:color w:val="000000"/>
-                <w:sz w:val="21"/>
-                <w:szCs w:val="21"/>
-              </w:rPr>
-              <w:t>ε </w:t>
-            </w:r>
-            <w:r>
-              <w:rPr>
-                <w:rFonts w:ascii="Arial" w:eastAsia="Times New Roman" w:hAnsi="Arial" w:cs="Arial"/>
-                <w:color w:val="000000"/>
-                <w:sz w:val="21"/>
-                <w:szCs w:val="21"/>
-              </w:rPr>
-              <w:t xml:space="preserve">b </w:t>
-            </w:r>
-            <w:r>
-              <w:rPr>
-                <w:rFonts w:ascii="Arial" w:eastAsia="Times New Roman" w:hAnsi="Arial" w:cs="Arial"/>
-                <w:color w:val="000000"/>
-                <w:sz w:val="21"/>
+                <w:sz w:val="18"/>
+                <w:szCs w:val="21"/>
+              </w:rPr>
+            </w:pPr>
+            <w:r>
+              <w:rPr>
+                <w:rFonts w:ascii="Arial" w:eastAsia="Times New Roman" w:hAnsi="Arial" w:cs="Arial"/>
+                <w:color w:val="000000"/>
+                <w:sz w:val="18"/>
+                <w:szCs w:val="21"/>
+              </w:rPr>
+              <w:t xml:space="preserve">a b ε a </w:t>
+            </w:r>
+            <w:r>
+              <w:rPr>
+                <w:rFonts w:ascii="Arial" w:eastAsia="Times New Roman" w:hAnsi="Arial" w:cs="Arial"/>
+                <w:color w:val="000000"/>
+                <w:sz w:val="18"/>
+                <w:szCs w:val="21"/>
+                <w:u w:val="single"/>
+              </w:rPr>
+              <w:t>ε</w:t>
+            </w:r>
+            <w:r>
+              <w:rPr>
+                <w:rFonts w:ascii="Arial" w:eastAsia="Times New Roman" w:hAnsi="Arial" w:cs="Arial"/>
+                <w:color w:val="000000"/>
+                <w:sz w:val="18"/>
+                <w:szCs w:val="21"/>
+              </w:rPr>
+              <w:t xml:space="preserve"> b </w:t>
+            </w:r>
+            <w:r>
+              <w:rPr>
+                <w:rFonts w:ascii="Arial" w:eastAsia="Times New Roman" w:hAnsi="Arial" w:cs="Arial"/>
+                <w:color w:val="000000"/>
+                <w:sz w:val="18"/>
                 <w:szCs w:val="21"/>
                 <w:highlight w:val="yellow"/>
               </w:rPr>
@@ -1452,15 +1609,15 @@
               <w:rPr>
                 <w:rFonts w:ascii="Arial" w:eastAsia="Times New Roman" w:hAnsi="Arial" w:cs="Arial"/>
                 <w:color w:val="000000"/>
-                <w:sz w:val="21"/>
-                <w:szCs w:val="21"/>
-              </w:rPr>
-            </w:pPr>
-            <w:r>
-              <w:rPr>
-                <w:rFonts w:ascii="Arial" w:eastAsia="Times New Roman" w:hAnsi="Arial" w:cs="Arial"/>
-                <w:color w:val="000000"/>
-                <w:sz w:val="21"/>
+                <w:sz w:val="18"/>
+                <w:szCs w:val="21"/>
+              </w:rPr>
+            </w:pPr>
+            <w:r>
+              <w:rPr>
+                <w:rFonts w:ascii="Arial" w:eastAsia="Times New Roman" w:hAnsi="Arial" w:cs="Arial"/>
+                <w:color w:val="000000"/>
+                <w:sz w:val="18"/>
                 <w:szCs w:val="21"/>
               </w:rPr>
               <w:t>3</w:t>
@@ -1479,62 +1636,27 @@
               <w:rPr>
                 <w:rFonts w:ascii="Arial" w:eastAsia="Times New Roman" w:hAnsi="Arial" w:cs="Arial"/>
                 <w:color w:val="000000"/>
-                <w:sz w:val="21"/>
-                <w:szCs w:val="21"/>
-              </w:rPr>
-            </w:pPr>
-            <w:r>
-              <w:rPr>
-                <w:rFonts w:ascii="Arial" w:eastAsia="Times New Roman" w:hAnsi="Arial" w:cs="Arial"/>
-                <w:color w:val="000000"/>
-                <w:sz w:val="21"/>
-                <w:szCs w:val="21"/>
-              </w:rPr>
-              <w:t xml:space="preserve">a </w:t>
-            </w:r>
-            <w:r>
-              <w:rPr>
-                <w:rFonts w:ascii="Arial" w:eastAsia="Times New Roman" w:hAnsi="Arial" w:cs="Arial"/>
-                <w:color w:val="000000"/>
-                <w:sz w:val="21"/>
-                <w:szCs w:val="21"/>
-              </w:rPr>
-              <w:t>ε </w:t>
-            </w:r>
-            <w:r>
-              <w:rPr>
-                <w:rFonts w:ascii="Arial" w:eastAsia="Times New Roman" w:hAnsi="Arial" w:cs="Arial"/>
-                <w:color w:val="000000"/>
-                <w:sz w:val="21"/>
-                <w:szCs w:val="21"/>
-              </w:rPr>
-              <w:t xml:space="preserve">b a </w:t>
-            </w:r>
-            <w:r>
-              <w:rPr>
-                <w:rFonts w:ascii="Arial" w:eastAsia="Times New Roman" w:hAnsi="Arial" w:cs="Arial"/>
-                <w:color w:val="000000"/>
-                <w:sz w:val="21"/>
-                <w:szCs w:val="21"/>
-              </w:rPr>
-              <w:t>ε </w:t>
-            </w:r>
-            <w:r>
-              <w:rPr>
-                <w:rFonts w:ascii="Arial" w:eastAsia="Times New Roman" w:hAnsi="Arial" w:cs="Arial"/>
-                <w:color w:val="000000"/>
-                <w:sz w:val="21"/>
-                <w:szCs w:val="21"/>
-              </w:rPr>
-              <w:t xml:space="preserve">b </w:t>
-            </w:r>
-            <w:r>
-              <w:rPr>
-                <w:rFonts w:ascii="Arial" w:eastAsia="Times New Roman" w:hAnsi="Arial" w:cs="Arial"/>
-                <w:color w:val="000000"/>
-                <w:sz w:val="21"/>
+                <w:sz w:val="18"/>
+                <w:szCs w:val="21"/>
+              </w:rPr>
+            </w:pPr>
+            <w:r>
+              <w:rPr>
+                <w:rFonts w:ascii="Arial" w:eastAsia="Times New Roman" w:hAnsi="Arial" w:cs="Arial"/>
+                <w:color w:val="000000"/>
+                <w:sz w:val="18"/>
+                <w:szCs w:val="21"/>
+              </w:rPr>
+              <w:t xml:space="preserve">a ε b a ε b </w:t>
+            </w:r>
+            <w:r>
+              <w:rPr>
+                <w:rFonts w:ascii="Arial" w:eastAsia="Times New Roman" w:hAnsi="Arial" w:cs="Arial"/>
+                <w:color w:val="000000"/>
+                <w:sz w:val="18"/>
                 <w:szCs w:val="21"/>
                 <w:highlight w:val="yellow"/>
+                <w:u w:val="single"/>
               </w:rPr>
               <w:t>S</w:t>
             </w:r>
@@ -1554,15 +1676,15 @@
               <w:rPr>
                 <w:rFonts w:ascii="Arial" w:eastAsia="Times New Roman" w:hAnsi="Arial" w:cs="Arial"/>
                 <w:color w:val="000000"/>
-                <w:sz w:val="21"/>
-                <w:szCs w:val="21"/>
-              </w:rPr>
-            </w:pPr>
-            <w:r>
-              <w:rPr>
-                <w:rFonts w:ascii="Arial" w:eastAsia="Times New Roman" w:hAnsi="Arial" w:cs="Arial"/>
-                <w:color w:val="000000"/>
-                <w:sz w:val="21"/>
+                <w:sz w:val="18"/>
+                <w:szCs w:val="21"/>
+              </w:rPr>
+            </w:pPr>
+            <w:r>
+              <w:rPr>
+                <w:rFonts w:ascii="Arial" w:eastAsia="Times New Roman" w:hAnsi="Arial" w:cs="Arial"/>
+                <w:color w:val="000000"/>
+                <w:sz w:val="18"/>
                 <w:szCs w:val="21"/>
               </w:rPr>
               <w:t>3</w:t>
@@ -1581,61 +1703,26 @@
               <w:rPr>
                 <w:rFonts w:ascii="Arial" w:eastAsia="Times New Roman" w:hAnsi="Arial" w:cs="Arial"/>
                 <w:color w:val="000000"/>
-                <w:sz w:val="21"/>
-                <w:szCs w:val="21"/>
-              </w:rPr>
-            </w:pPr>
-            <w:r>
-              <w:rPr>
-                <w:rFonts w:ascii="Arial" w:eastAsia="Times New Roman" w:hAnsi="Arial" w:cs="Arial"/>
-                <w:color w:val="000000"/>
-                <w:sz w:val="21"/>
-                <w:szCs w:val="21"/>
-              </w:rPr>
-              <w:t xml:space="preserve">a b </w:t>
-            </w:r>
-            <w:r>
-              <w:rPr>
-                <w:rFonts w:ascii="Arial" w:eastAsia="Times New Roman" w:hAnsi="Arial" w:cs="Arial"/>
-                <w:color w:val="000000"/>
-                <w:sz w:val="21"/>
-                <w:szCs w:val="21"/>
-              </w:rPr>
-              <w:t>ε </w:t>
-            </w:r>
-            <w:r>
-              <w:rPr>
-                <w:rFonts w:ascii="Arial" w:eastAsia="Times New Roman" w:hAnsi="Arial" w:cs="Arial"/>
-                <w:color w:val="000000"/>
-                <w:sz w:val="21"/>
-                <w:szCs w:val="21"/>
-              </w:rPr>
-              <w:t xml:space="preserve">a </w:t>
-            </w:r>
-            <w:r>
-              <w:rPr>
-                <w:rFonts w:ascii="Arial" w:eastAsia="Times New Roman" w:hAnsi="Arial" w:cs="Arial"/>
-                <w:color w:val="000000"/>
-                <w:sz w:val="21"/>
-                <w:szCs w:val="21"/>
-              </w:rPr>
-              <w:t>ε </w:t>
-            </w:r>
-            <w:r>
-              <w:rPr>
-                <w:rFonts w:ascii="Arial" w:eastAsia="Times New Roman" w:hAnsi="Arial" w:cs="Arial"/>
-                <w:color w:val="000000"/>
-                <w:sz w:val="21"/>
-                <w:szCs w:val="21"/>
-              </w:rPr>
-              <w:t xml:space="preserve">b </w:t>
-            </w:r>
-            <w:r>
-              <w:rPr>
-                <w:rFonts w:ascii="Arial" w:eastAsia="Times New Roman" w:hAnsi="Arial" w:cs="Arial"/>
-                <w:color w:val="000000"/>
-                <w:sz w:val="21"/>
-                <w:szCs w:val="21"/>
+                <w:sz w:val="18"/>
+                <w:szCs w:val="21"/>
+              </w:rPr>
+            </w:pPr>
+            <w:r>
+              <w:rPr>
+                <w:rFonts w:ascii="Arial" w:eastAsia="Times New Roman" w:hAnsi="Arial" w:cs="Arial"/>
+                <w:color w:val="000000"/>
+                <w:sz w:val="18"/>
+                <w:szCs w:val="21"/>
+              </w:rPr>
+              <w:t xml:space="preserve">a b ε a ε b </w:t>
+            </w:r>
+            <w:r>
+              <w:rPr>
+                <w:rFonts w:ascii="Arial" w:eastAsia="Times New Roman" w:hAnsi="Arial" w:cs="Arial"/>
+                <w:color w:val="000000"/>
+                <w:sz w:val="18"/>
+                <w:szCs w:val="21"/>
+                <w:u w:val="single"/>
               </w:rPr>
               <w:t>ε</w:t>
             </w:r>
@@ -1653,15 +1740,15 @@
               <w:rPr>
                 <w:rFonts w:ascii="Arial" w:eastAsia="Times New Roman" w:hAnsi="Arial" w:cs="Arial"/>
                 <w:color w:val="000000"/>
-                <w:sz w:val="21"/>
-                <w:szCs w:val="21"/>
-              </w:rPr>
-            </w:pPr>
-            <w:r>
-              <w:rPr>
-                <w:rFonts w:ascii="Arial" w:eastAsia="Times New Roman" w:hAnsi="Arial" w:cs="Arial"/>
-                <w:color w:val="000000"/>
-                <w:sz w:val="21"/>
+                <w:sz w:val="18"/>
+                <w:szCs w:val="21"/>
+              </w:rPr>
+            </w:pPr>
+            <w:r>
+              <w:rPr>
+                <w:rFonts w:ascii="Arial" w:eastAsia="Times New Roman" w:hAnsi="Arial" w:cs="Arial"/>
+                <w:color w:val="000000"/>
+                <w:sz w:val="18"/>
                 <w:szCs w:val="21"/>
               </w:rPr>
               <w:t>3</w:t>
@@ -1680,61 +1767,26 @@
               <w:rPr>
                 <w:rFonts w:ascii="Arial" w:eastAsia="Times New Roman" w:hAnsi="Arial" w:cs="Arial"/>
                 <w:color w:val="000000"/>
-                <w:sz w:val="21"/>
-                <w:szCs w:val="21"/>
-              </w:rPr>
-            </w:pPr>
-            <w:r>
-              <w:rPr>
-                <w:rFonts w:ascii="Arial" w:eastAsia="Times New Roman" w:hAnsi="Arial" w:cs="Arial"/>
-                <w:color w:val="000000"/>
-                <w:sz w:val="21"/>
-                <w:szCs w:val="21"/>
-              </w:rPr>
-              <w:t xml:space="preserve">a </w:t>
-            </w:r>
-            <w:r>
-              <w:rPr>
-                <w:rFonts w:ascii="Arial" w:eastAsia="Times New Roman" w:hAnsi="Arial" w:cs="Arial"/>
-                <w:color w:val="000000"/>
-                <w:sz w:val="21"/>
-                <w:szCs w:val="21"/>
-              </w:rPr>
-              <w:t>ε </w:t>
-            </w:r>
-            <w:r>
-              <w:rPr>
-                <w:rFonts w:ascii="Arial" w:eastAsia="Times New Roman" w:hAnsi="Arial" w:cs="Arial"/>
-                <w:color w:val="000000"/>
-                <w:sz w:val="21"/>
-                <w:szCs w:val="21"/>
-              </w:rPr>
-              <w:t xml:space="preserve">b a </w:t>
-            </w:r>
-            <w:r>
-              <w:rPr>
-                <w:rFonts w:ascii="Arial" w:eastAsia="Times New Roman" w:hAnsi="Arial" w:cs="Arial"/>
-                <w:color w:val="000000"/>
-                <w:sz w:val="21"/>
-                <w:szCs w:val="21"/>
-              </w:rPr>
-              <w:t>ε </w:t>
-            </w:r>
-            <w:r>
-              <w:rPr>
-                <w:rFonts w:ascii="Arial" w:eastAsia="Times New Roman" w:hAnsi="Arial" w:cs="Arial"/>
-                <w:color w:val="000000"/>
-                <w:sz w:val="21"/>
-                <w:szCs w:val="21"/>
-              </w:rPr>
-              <w:t xml:space="preserve">b </w:t>
-            </w:r>
-            <w:r>
-              <w:rPr>
-                <w:rFonts w:ascii="Arial" w:eastAsia="Times New Roman" w:hAnsi="Arial" w:cs="Arial"/>
-                <w:color w:val="000000"/>
-                <w:sz w:val="21"/>
-                <w:szCs w:val="21"/>
+                <w:sz w:val="18"/>
+                <w:szCs w:val="21"/>
+              </w:rPr>
+            </w:pPr>
+            <w:r>
+              <w:rPr>
+                <w:rFonts w:ascii="Arial" w:eastAsia="Times New Roman" w:hAnsi="Arial" w:cs="Arial"/>
+                <w:color w:val="000000"/>
+                <w:sz w:val="18"/>
+                <w:szCs w:val="21"/>
+              </w:rPr>
+              <w:t xml:space="preserve">a ε b a ε b </w:t>
+            </w:r>
+            <w:r>
+              <w:rPr>
+                <w:rFonts w:ascii="Arial" w:eastAsia="Times New Roman" w:hAnsi="Arial" w:cs="Arial"/>
+                <w:color w:val="000000"/>
+                <w:sz w:val="18"/>
+                <w:szCs w:val="21"/>
+                <w:u w:val="single"/>
               </w:rPr>
               <w:t>ε</w:t>
             </w:r>
@@ -1754,15 +1806,15 @@
               <w:rPr>
                 <w:rFonts w:ascii="Arial" w:eastAsia="Times New Roman" w:hAnsi="Arial" w:cs="Arial"/>
                 <w:color w:val="000000"/>
-                <w:sz w:val="21"/>
-                <w:szCs w:val="21"/>
-              </w:rPr>
-            </w:pPr>
-            <w:r>
-              <w:rPr>
-                <w:rFonts w:ascii="Arial" w:eastAsia="Times New Roman" w:hAnsi="Arial" w:cs="Arial"/>
-                <w:color w:val="000000"/>
-                <w:sz w:val="21"/>
+                <w:sz w:val="18"/>
+                <w:szCs w:val="21"/>
+              </w:rPr>
+            </w:pPr>
+            <w:r>
+              <w:rPr>
+                <w:rFonts w:ascii="Arial" w:eastAsia="Times New Roman" w:hAnsi="Arial" w:cs="Arial"/>
+                <w:color w:val="000000"/>
+                <w:sz w:val="18"/>
                 <w:szCs w:val="21"/>
               </w:rPr>
               <w:t>sentence</w:t>
@@ -1781,15 +1833,15 @@
               <w:rPr>
                 <w:rFonts w:ascii="Arial" w:eastAsia="Times New Roman" w:hAnsi="Arial" w:cs="Arial"/>
                 <w:color w:val="000000"/>
-                <w:sz w:val="21"/>
-                <w:szCs w:val="21"/>
-              </w:rPr>
-            </w:pPr>
-            <w:r>
-              <w:rPr>
-                <w:rFonts w:ascii="Arial" w:eastAsia="Times New Roman" w:hAnsi="Arial" w:cs="Arial"/>
-                <w:color w:val="000000"/>
-                <w:sz w:val="21"/>
+                <w:sz w:val="18"/>
+                <w:szCs w:val="21"/>
+              </w:rPr>
+            </w:pPr>
+            <w:r>
+              <w:rPr>
+                <w:rFonts w:ascii="Arial" w:eastAsia="Times New Roman" w:hAnsi="Arial" w:cs="Arial"/>
+                <w:color w:val="000000"/>
+                <w:sz w:val="18"/>
                 <w:szCs w:val="21"/>
               </w:rPr>
               <w:t xml:space="preserve">a </w:t>
@@ -1798,7 +1850,7 @@
               <w:rPr>
                 <w:rFonts w:ascii="Arial" w:eastAsia="Times New Roman" w:hAnsi="Arial" w:cs="Arial"/>
                 <w:color w:val="000000"/>
-                <w:sz w:val="21"/>
+                <w:sz w:val="18"/>
                 <w:szCs w:val="21"/>
               </w:rPr>
               <w:t>b</w:t>
@@ -1807,7 +1859,7 @@
               <w:rPr>
                 <w:rFonts w:ascii="Arial" w:eastAsia="Times New Roman" w:hAnsi="Arial" w:cs="Arial"/>
                 <w:color w:val="000000"/>
-                <w:sz w:val="21"/>
+                <w:sz w:val="18"/>
                 <w:szCs w:val="21"/>
               </w:rPr>
               <w:t xml:space="preserve"> </w:t>
@@ -1816,7 +1868,7 @@
               <w:rPr>
                 <w:rFonts w:ascii="Arial" w:eastAsia="Times New Roman" w:hAnsi="Arial" w:cs="Arial"/>
                 <w:color w:val="000000"/>
-                <w:sz w:val="21"/>
+                <w:sz w:val="18"/>
                 <w:szCs w:val="21"/>
               </w:rPr>
               <w:t>a</w:t>
@@ -1825,7 +1877,7 @@
               <w:rPr>
                 <w:rFonts w:ascii="Arial" w:eastAsia="Times New Roman" w:hAnsi="Arial" w:cs="Arial"/>
                 <w:color w:val="000000"/>
-                <w:sz w:val="21"/>
+                <w:sz w:val="18"/>
                 <w:szCs w:val="21"/>
               </w:rPr>
               <w:t xml:space="preserve"> </w:t>
@@ -1834,7 +1886,7 @@
               <w:rPr>
                 <w:rFonts w:ascii="Arial" w:eastAsia="Times New Roman" w:hAnsi="Arial" w:cs="Arial"/>
                 <w:color w:val="000000"/>
-                <w:sz w:val="21"/>
+                <w:sz w:val="18"/>
                 <w:szCs w:val="21"/>
               </w:rPr>
               <w:t>b</w:t>
@@ -1853,15 +1905,15 @@
               <w:rPr>
                 <w:rFonts w:ascii="Arial" w:eastAsia="Times New Roman" w:hAnsi="Arial" w:cs="Arial"/>
                 <w:color w:val="000000"/>
-                <w:sz w:val="21"/>
-                <w:szCs w:val="21"/>
-              </w:rPr>
-            </w:pPr>
-            <w:r>
-              <w:rPr>
-                <w:rFonts w:ascii="Arial" w:eastAsia="Times New Roman" w:hAnsi="Arial" w:cs="Arial"/>
-                <w:color w:val="000000"/>
-                <w:sz w:val="21"/>
+                <w:sz w:val="18"/>
+                <w:szCs w:val="21"/>
+              </w:rPr>
+            </w:pPr>
+            <w:r>
+              <w:rPr>
+                <w:rFonts w:ascii="Arial" w:eastAsia="Times New Roman" w:hAnsi="Arial" w:cs="Arial"/>
+                <w:color w:val="000000"/>
+                <w:sz w:val="18"/>
                 <w:szCs w:val="21"/>
               </w:rPr>
               <w:t>sentence</w:t>
@@ -1880,15 +1932,15 @@
               <w:rPr>
                 <w:rFonts w:ascii="Arial" w:eastAsia="Times New Roman" w:hAnsi="Arial" w:cs="Arial"/>
                 <w:color w:val="000000"/>
-                <w:sz w:val="21"/>
-                <w:szCs w:val="21"/>
-              </w:rPr>
-            </w:pPr>
-            <w:r>
-              <w:rPr>
-                <w:rFonts w:ascii="Arial" w:eastAsia="Times New Roman" w:hAnsi="Arial" w:cs="Arial"/>
-                <w:color w:val="000000"/>
-                <w:sz w:val="21"/>
+                <w:sz w:val="18"/>
+                <w:szCs w:val="21"/>
+              </w:rPr>
+            </w:pPr>
+            <w:r>
+              <w:rPr>
+                <w:rFonts w:ascii="Arial" w:eastAsia="Times New Roman" w:hAnsi="Arial" w:cs="Arial"/>
+                <w:color w:val="000000"/>
+                <w:sz w:val="18"/>
                 <w:szCs w:val="21"/>
               </w:rPr>
               <w:t>a b a b</w:t>
@@ -1897,18 +1949,6 @@
         </w:tc>
       </w:tr>
     </w:tbl>
-    <w:p>
-      <w:pPr>
-        <w:pStyle w:val="ListParagraph"/>
-        <w:ind w:left="1080"/>
-        <w:rPr>
-          <w:rFonts w:ascii="Arial" w:eastAsia="Times New Roman" w:hAnsi="Arial" w:cs="Arial"/>
-          <w:color w:val="000000"/>
-          <w:sz w:val="21"/>
-          <w:szCs w:val="21"/>
-        </w:rPr>
-      </w:pPr>
-    </w:p>
     <w:p>
       <w:pPr>
         <w:pStyle w:val="ListParagraph"/>
@@ -1959,15 +1999,15 @@
               <w:rPr>
                 <w:rFonts w:ascii="Arial" w:eastAsia="Times New Roman" w:hAnsi="Arial" w:cs="Arial"/>
                 <w:color w:val="000000"/>
-                <w:sz w:val="21"/>
-                <w:szCs w:val="21"/>
-              </w:rPr>
-            </w:pPr>
-            <w:r>
-              <w:rPr>
-                <w:rFonts w:ascii="Arial" w:eastAsia="Times New Roman" w:hAnsi="Arial" w:cs="Arial"/>
-                <w:color w:val="000000"/>
-                <w:sz w:val="21"/>
+                <w:sz w:val="18"/>
+                <w:szCs w:val="21"/>
+              </w:rPr>
+            </w:pPr>
+            <w:r>
+              <w:rPr>
+                <w:rFonts w:ascii="Arial" w:eastAsia="Times New Roman" w:hAnsi="Arial" w:cs="Arial"/>
+                <w:color w:val="000000"/>
+                <w:sz w:val="18"/>
                 <w:szCs w:val="21"/>
               </w:rPr>
               <w:t>Rules</w:t>
@@ -1986,15 +2026,15 @@
               <w:rPr>
                 <w:rFonts w:ascii="Arial" w:eastAsia="Times New Roman" w:hAnsi="Arial" w:cs="Arial"/>
                 <w:color w:val="000000"/>
-                <w:sz w:val="21"/>
-                <w:szCs w:val="21"/>
-              </w:rPr>
-            </w:pPr>
-            <w:r>
-              <w:rPr>
-                <w:rFonts w:ascii="Arial" w:eastAsia="Times New Roman" w:hAnsi="Arial" w:cs="Arial"/>
-                <w:color w:val="000000"/>
-                <w:sz w:val="21"/>
+                <w:sz w:val="18"/>
+                <w:szCs w:val="21"/>
+              </w:rPr>
+            </w:pPr>
+            <w:r>
+              <w:rPr>
+                <w:rFonts w:ascii="Arial" w:eastAsia="Times New Roman" w:hAnsi="Arial" w:cs="Arial"/>
+                <w:color w:val="000000"/>
+                <w:sz w:val="18"/>
                 <w:szCs w:val="21"/>
               </w:rPr>
               <w:t>Deviations</w:t>
@@ -2013,15 +2053,15 @@
               <w:rPr>
                 <w:rFonts w:ascii="Arial" w:eastAsia="Times New Roman" w:hAnsi="Arial" w:cs="Arial"/>
                 <w:color w:val="000000"/>
-                <w:sz w:val="21"/>
-                <w:szCs w:val="21"/>
-              </w:rPr>
-            </w:pPr>
-            <w:r>
-              <w:rPr>
-                <w:rFonts w:ascii="Arial" w:eastAsia="Times New Roman" w:hAnsi="Arial" w:cs="Arial"/>
-                <w:color w:val="000000"/>
-                <w:sz w:val="21"/>
+                <w:sz w:val="18"/>
+                <w:szCs w:val="21"/>
+              </w:rPr>
+            </w:pPr>
+            <w:r>
+              <w:rPr>
+                <w:rFonts w:ascii="Arial" w:eastAsia="Times New Roman" w:hAnsi="Arial" w:cs="Arial"/>
+                <w:color w:val="000000"/>
+                <w:sz w:val="18"/>
                 <w:szCs w:val="21"/>
               </w:rPr>
               <w:t>Rules</w:t>
@@ -2040,15 +2080,15 @@
               <w:rPr>
                 <w:rFonts w:ascii="Arial" w:eastAsia="Times New Roman" w:hAnsi="Arial" w:cs="Arial"/>
                 <w:color w:val="000000"/>
-                <w:sz w:val="21"/>
-                <w:szCs w:val="21"/>
-              </w:rPr>
-            </w:pPr>
-            <w:r>
-              <w:rPr>
-                <w:rFonts w:ascii="Arial" w:eastAsia="Times New Roman" w:hAnsi="Arial" w:cs="Arial"/>
-                <w:color w:val="000000"/>
-                <w:sz w:val="21"/>
+                <w:sz w:val="18"/>
+                <w:szCs w:val="21"/>
+              </w:rPr>
+            </w:pPr>
+            <w:r>
+              <w:rPr>
+                <w:rFonts w:ascii="Arial" w:eastAsia="Times New Roman" w:hAnsi="Arial" w:cs="Arial"/>
+                <w:color w:val="000000"/>
+                <w:sz w:val="18"/>
                 <w:szCs w:val="21"/>
               </w:rPr>
               <w:t>Deviations</w:t>
@@ -2069,15 +2109,15 @@
               <w:rPr>
                 <w:rFonts w:ascii="Arial" w:eastAsia="Times New Roman" w:hAnsi="Arial" w:cs="Arial"/>
                 <w:color w:val="000000"/>
-                <w:sz w:val="21"/>
-                <w:szCs w:val="21"/>
-              </w:rPr>
-            </w:pPr>
-            <w:r>
-              <w:rPr>
-                <w:rFonts w:ascii="Arial" w:eastAsia="Times New Roman" w:hAnsi="Arial" w:cs="Arial"/>
-                <w:color w:val="000000"/>
-                <w:sz w:val="21"/>
+                <w:sz w:val="18"/>
+                <w:szCs w:val="21"/>
+              </w:rPr>
+            </w:pPr>
+            <w:r>
+              <w:rPr>
+                <w:rFonts w:ascii="Arial" w:eastAsia="Times New Roman" w:hAnsi="Arial" w:cs="Arial"/>
+                <w:color w:val="000000"/>
+                <w:sz w:val="18"/>
                 <w:szCs w:val="21"/>
               </w:rPr>
               <w:t>1</w:t>
@@ -2096,15 +2136,15 @@
               <w:rPr>
                 <w:rFonts w:ascii="Arial" w:eastAsia="Times New Roman" w:hAnsi="Arial" w:cs="Arial"/>
                 <w:color w:val="000000"/>
-                <w:sz w:val="21"/>
-                <w:szCs w:val="21"/>
-              </w:rPr>
-            </w:pPr>
-            <w:r>
-              <w:rPr>
-                <w:rFonts w:ascii="Arial" w:eastAsia="Times New Roman" w:hAnsi="Arial" w:cs="Arial"/>
-                <w:color w:val="000000"/>
-                <w:sz w:val="21"/>
+                <w:sz w:val="18"/>
+                <w:szCs w:val="21"/>
+              </w:rPr>
+            </w:pPr>
+            <w:r>
+              <w:rPr>
+                <w:rFonts w:ascii="Arial" w:eastAsia="Times New Roman" w:hAnsi="Arial" w:cs="Arial"/>
+                <w:color w:val="000000"/>
+                <w:sz w:val="18"/>
                 <w:szCs w:val="21"/>
               </w:rPr>
               <w:t xml:space="preserve">a S </w:t>
@@ -2114,7 +2154,7 @@
               <w:rPr>
                 <w:rFonts w:ascii="Arial" w:eastAsia="Times New Roman" w:hAnsi="Arial" w:cs="Arial"/>
                 <w:color w:val="000000"/>
-                <w:sz w:val="21"/>
+                <w:sz w:val="18"/>
                 <w:szCs w:val="21"/>
               </w:rPr>
               <w:t>b</w:t>
@@ -2124,7 +2164,7 @@
               <w:rPr>
                 <w:rFonts w:ascii="Arial" w:eastAsia="Times New Roman" w:hAnsi="Arial" w:cs="Arial"/>
                 <w:color w:val="000000"/>
-                <w:sz w:val="21"/>
+                <w:sz w:val="18"/>
                 <w:szCs w:val="21"/>
               </w:rPr>
               <w:t xml:space="preserve"> </w:t>
@@ -2133,7 +2173,7 @@
               <w:rPr>
                 <w:rFonts w:ascii="Arial" w:eastAsia="Times New Roman" w:hAnsi="Arial" w:cs="Arial"/>
                 <w:color w:val="000000"/>
-                <w:sz w:val="21"/>
+                <w:sz w:val="18"/>
                 <w:szCs w:val="21"/>
                 <w:highlight w:val="yellow"/>
               </w:rPr>
@@ -2153,15 +2193,15 @@
               <w:rPr>
                 <w:rFonts w:ascii="Arial" w:eastAsia="Times New Roman" w:hAnsi="Arial" w:cs="Arial"/>
                 <w:color w:val="000000"/>
-                <w:sz w:val="21"/>
-                <w:szCs w:val="21"/>
-              </w:rPr>
-            </w:pPr>
-            <w:r>
-              <w:rPr>
-                <w:rFonts w:ascii="Arial" w:eastAsia="Times New Roman" w:hAnsi="Arial" w:cs="Arial"/>
-                <w:color w:val="000000"/>
-                <w:sz w:val="21"/>
+                <w:sz w:val="18"/>
+                <w:szCs w:val="21"/>
+              </w:rPr>
+            </w:pPr>
+            <w:r>
+              <w:rPr>
+                <w:rFonts w:ascii="Arial" w:eastAsia="Times New Roman" w:hAnsi="Arial" w:cs="Arial"/>
+                <w:color w:val="000000"/>
+                <w:sz w:val="18"/>
                 <w:szCs w:val="21"/>
               </w:rPr>
               <w:t>1</w:t>
@@ -2180,15 +2220,15 @@
               <w:rPr>
                 <w:rFonts w:ascii="Arial" w:eastAsia="Times New Roman" w:hAnsi="Arial" w:cs="Arial"/>
                 <w:color w:val="000000"/>
-                <w:sz w:val="21"/>
-                <w:szCs w:val="21"/>
-              </w:rPr>
-            </w:pPr>
-            <w:r>
-              <w:rPr>
-                <w:rFonts w:ascii="Arial" w:eastAsia="Times New Roman" w:hAnsi="Arial" w:cs="Arial"/>
-                <w:color w:val="000000"/>
-                <w:sz w:val="21"/>
+                <w:sz w:val="18"/>
+                <w:szCs w:val="21"/>
+              </w:rPr>
+            </w:pPr>
+            <w:r>
+              <w:rPr>
+                <w:rFonts w:ascii="Arial" w:eastAsia="Times New Roman" w:hAnsi="Arial" w:cs="Arial"/>
+                <w:color w:val="000000"/>
+                <w:sz w:val="18"/>
                 <w:szCs w:val="21"/>
               </w:rPr>
               <w:t xml:space="preserve">a S </w:t>
@@ -2198,7 +2238,7 @@
               <w:rPr>
                 <w:rFonts w:ascii="Arial" w:eastAsia="Times New Roman" w:hAnsi="Arial" w:cs="Arial"/>
                 <w:color w:val="000000"/>
-                <w:sz w:val="21"/>
+                <w:sz w:val="18"/>
                 <w:szCs w:val="21"/>
               </w:rPr>
               <w:t>b</w:t>
@@ -2208,7 +2248,7 @@
               <w:rPr>
                 <w:rFonts w:ascii="Arial" w:eastAsia="Times New Roman" w:hAnsi="Arial" w:cs="Arial"/>
                 <w:color w:val="000000"/>
-                <w:sz w:val="21"/>
+                <w:sz w:val="18"/>
                 <w:szCs w:val="21"/>
               </w:rPr>
               <w:t xml:space="preserve"> </w:t>
@@ -2217,7 +2257,7 @@
               <w:rPr>
                 <w:rFonts w:ascii="Arial" w:eastAsia="Times New Roman" w:hAnsi="Arial" w:cs="Arial"/>
                 <w:color w:val="000000"/>
-                <w:sz w:val="21"/>
+                <w:sz w:val="18"/>
                 <w:szCs w:val="21"/>
                 <w:highlight w:val="yellow"/>
               </w:rPr>
@@ -2239,15 +2279,15 @@
               <w:rPr>
                 <w:rFonts w:ascii="Arial" w:eastAsia="Times New Roman" w:hAnsi="Arial" w:cs="Arial"/>
                 <w:color w:val="000000"/>
-                <w:sz w:val="21"/>
-                <w:szCs w:val="21"/>
-              </w:rPr>
-            </w:pPr>
-            <w:r>
-              <w:rPr>
-                <w:rFonts w:ascii="Arial" w:eastAsia="Times New Roman" w:hAnsi="Arial" w:cs="Arial"/>
-                <w:color w:val="000000"/>
-                <w:sz w:val="21"/>
+                <w:sz w:val="18"/>
+                <w:szCs w:val="21"/>
+              </w:rPr>
+            </w:pPr>
+            <w:r>
+              <w:rPr>
+                <w:rFonts w:ascii="Arial" w:eastAsia="Times New Roman" w:hAnsi="Arial" w:cs="Arial"/>
+                <w:color w:val="000000"/>
+                <w:sz w:val="18"/>
                 <w:szCs w:val="21"/>
               </w:rPr>
               <w:t>1</w:t>
@@ -2266,15 +2306,15 @@
               <w:rPr>
                 <w:rFonts w:ascii="Arial" w:eastAsia="Times New Roman" w:hAnsi="Arial" w:cs="Arial"/>
                 <w:color w:val="000000"/>
-                <w:sz w:val="21"/>
-                <w:szCs w:val="21"/>
-              </w:rPr>
-            </w:pPr>
-            <w:r>
-              <w:rPr>
-                <w:rFonts w:ascii="Arial" w:eastAsia="Times New Roman" w:hAnsi="Arial" w:cs="Arial"/>
-                <w:color w:val="000000"/>
-                <w:sz w:val="21"/>
+                <w:sz w:val="18"/>
+                <w:szCs w:val="21"/>
+              </w:rPr>
+            </w:pPr>
+            <w:r>
+              <w:rPr>
+                <w:rFonts w:ascii="Arial" w:eastAsia="Times New Roman" w:hAnsi="Arial" w:cs="Arial"/>
+                <w:color w:val="000000"/>
+                <w:sz w:val="18"/>
                 <w:szCs w:val="21"/>
               </w:rPr>
               <w:t>a</w:t>
@@ -2283,7 +2323,7 @@
               <w:rPr>
                 <w:rFonts w:ascii="Arial" w:eastAsia="Times New Roman" w:hAnsi="Arial" w:cs="Arial"/>
                 <w:color w:val="000000"/>
-                <w:sz w:val="21"/>
+                <w:sz w:val="18"/>
                 <w:szCs w:val="21"/>
               </w:rPr>
               <w:t xml:space="preserve"> S b a S </w:t>
@@ -2293,7 +2333,7 @@
               <w:rPr>
                 <w:rFonts w:ascii="Arial" w:eastAsia="Times New Roman" w:hAnsi="Arial" w:cs="Arial"/>
                 <w:color w:val="000000"/>
-                <w:sz w:val="21"/>
+                <w:sz w:val="18"/>
                 <w:szCs w:val="21"/>
               </w:rPr>
               <w:t>b</w:t>
@@ -2303,7 +2343,7 @@
               <w:rPr>
                 <w:rFonts w:ascii="Arial" w:eastAsia="Times New Roman" w:hAnsi="Arial" w:cs="Arial"/>
                 <w:color w:val="000000"/>
-                <w:sz w:val="21"/>
+                <w:sz w:val="18"/>
                 <w:szCs w:val="21"/>
               </w:rPr>
               <w:t xml:space="preserve"> </w:t>
@@ -2312,7 +2352,7 @@
               <w:rPr>
                 <w:rFonts w:ascii="Arial" w:eastAsia="Times New Roman" w:hAnsi="Arial" w:cs="Arial"/>
                 <w:color w:val="000000"/>
-                <w:sz w:val="21"/>
+                <w:sz w:val="18"/>
                 <w:szCs w:val="21"/>
                 <w:highlight w:val="yellow"/>
               </w:rPr>
@@ -2332,15 +2372,15 @@
               <w:rPr>
                 <w:rFonts w:ascii="Arial" w:eastAsia="Times New Roman" w:hAnsi="Arial" w:cs="Arial"/>
                 <w:color w:val="000000"/>
-                <w:sz w:val="21"/>
-                <w:szCs w:val="21"/>
-              </w:rPr>
-            </w:pPr>
-            <w:r>
-              <w:rPr>
-                <w:rFonts w:ascii="Arial" w:eastAsia="Times New Roman" w:hAnsi="Arial" w:cs="Arial"/>
-                <w:color w:val="000000"/>
-                <w:sz w:val="21"/>
+                <w:sz w:val="18"/>
+                <w:szCs w:val="21"/>
+              </w:rPr>
+            </w:pPr>
+            <w:r>
+              <w:rPr>
+                <w:rFonts w:ascii="Arial" w:eastAsia="Times New Roman" w:hAnsi="Arial" w:cs="Arial"/>
+                <w:color w:val="000000"/>
+                <w:sz w:val="18"/>
                 <w:szCs w:val="21"/>
               </w:rPr>
               <w:t>3</w:t>
@@ -2359,15 +2399,15 @@
               <w:rPr>
                 <w:rFonts w:ascii="Arial" w:eastAsia="Times New Roman" w:hAnsi="Arial" w:cs="Arial"/>
                 <w:color w:val="000000"/>
-                <w:sz w:val="21"/>
-                <w:szCs w:val="21"/>
-              </w:rPr>
-            </w:pPr>
-            <w:r>
-              <w:rPr>
-                <w:rFonts w:ascii="Arial" w:eastAsia="Times New Roman" w:hAnsi="Arial" w:cs="Arial"/>
-                <w:color w:val="000000"/>
-                <w:sz w:val="21"/>
+                <w:sz w:val="18"/>
+                <w:szCs w:val="21"/>
+              </w:rPr>
+            </w:pPr>
+            <w:r>
+              <w:rPr>
+                <w:rFonts w:ascii="Arial" w:eastAsia="Times New Roman" w:hAnsi="Arial" w:cs="Arial"/>
+                <w:color w:val="000000"/>
+                <w:sz w:val="18"/>
                 <w:szCs w:val="21"/>
               </w:rPr>
               <w:t xml:space="preserve">a </w:t>
@@ -2376,7 +2416,7 @@
               <w:rPr>
                 <w:rFonts w:ascii="Arial" w:eastAsia="Times New Roman" w:hAnsi="Arial" w:cs="Arial"/>
                 <w:color w:val="000000"/>
-                <w:sz w:val="21"/>
+                <w:sz w:val="18"/>
                 <w:szCs w:val="21"/>
                 <w:highlight w:val="yellow"/>
               </w:rPr>
@@ -2386,25 +2426,16 @@
               <w:rPr>
                 <w:rFonts w:ascii="Arial" w:eastAsia="Times New Roman" w:hAnsi="Arial" w:cs="Arial"/>
                 <w:color w:val="000000"/>
-                <w:sz w:val="21"/>
-                <w:szCs w:val="21"/>
-              </w:rPr>
-              <w:t> </w:t>
-            </w:r>
-            <w:r>
-              <w:rPr>
-                <w:rFonts w:ascii="Arial" w:eastAsia="Times New Roman" w:hAnsi="Arial" w:cs="Arial"/>
-                <w:color w:val="000000"/>
-                <w:sz w:val="21"/>
-                <w:szCs w:val="21"/>
-              </w:rPr>
-              <w:t xml:space="preserve">b </w:t>
-            </w:r>
-            <w:r>
-              <w:rPr>
-                <w:rFonts w:ascii="Arial" w:eastAsia="Times New Roman" w:hAnsi="Arial" w:cs="Arial"/>
-                <w:color w:val="000000"/>
-                <w:sz w:val="21"/>
+                <w:sz w:val="18"/>
+                <w:szCs w:val="21"/>
+              </w:rPr>
+              <w:t xml:space="preserve"> b </w:t>
+            </w:r>
+            <w:r>
+              <w:rPr>
+                <w:rFonts w:ascii="Arial" w:eastAsia="Times New Roman" w:hAnsi="Arial" w:cs="Arial"/>
+                <w:color w:val="000000"/>
+                <w:sz w:val="18"/>
                 <w:szCs w:val="21"/>
               </w:rPr>
               <w:t>ε</w:t>
@@ -2425,15 +2456,15 @@
               <w:rPr>
                 <w:rFonts w:ascii="Arial" w:eastAsia="Times New Roman" w:hAnsi="Arial" w:cs="Arial"/>
                 <w:color w:val="000000"/>
-                <w:sz w:val="21"/>
-                <w:szCs w:val="21"/>
-              </w:rPr>
-            </w:pPr>
-            <w:r>
-              <w:rPr>
-                <w:rFonts w:ascii="Arial" w:eastAsia="Times New Roman" w:hAnsi="Arial" w:cs="Arial"/>
-                <w:color w:val="000000"/>
-                <w:sz w:val="21"/>
+                <w:sz w:val="18"/>
+                <w:szCs w:val="21"/>
+              </w:rPr>
+            </w:pPr>
+            <w:r>
+              <w:rPr>
+                <w:rFonts w:ascii="Arial" w:eastAsia="Times New Roman" w:hAnsi="Arial" w:cs="Arial"/>
+                <w:color w:val="000000"/>
+                <w:sz w:val="18"/>
                 <w:szCs w:val="21"/>
               </w:rPr>
               <w:t>3</w:t>
@@ -2452,15 +2483,15 @@
               <w:rPr>
                 <w:rFonts w:ascii="Arial" w:eastAsia="Times New Roman" w:hAnsi="Arial" w:cs="Arial"/>
                 <w:color w:val="000000"/>
-                <w:sz w:val="21"/>
-                <w:szCs w:val="21"/>
-              </w:rPr>
-            </w:pPr>
-            <w:r>
-              <w:rPr>
-                <w:rFonts w:ascii="Arial" w:eastAsia="Times New Roman" w:hAnsi="Arial" w:cs="Arial"/>
-                <w:color w:val="000000"/>
-                <w:sz w:val="21"/>
+                <w:sz w:val="18"/>
+                <w:szCs w:val="21"/>
+              </w:rPr>
+            </w:pPr>
+            <w:r>
+              <w:rPr>
+                <w:rFonts w:ascii="Arial" w:eastAsia="Times New Roman" w:hAnsi="Arial" w:cs="Arial"/>
+                <w:color w:val="000000"/>
+                <w:sz w:val="18"/>
                 <w:szCs w:val="21"/>
               </w:rPr>
               <w:t xml:space="preserve">a S b a </w:t>
@@ -2469,7 +2500,7 @@
               <w:rPr>
                 <w:rFonts w:ascii="Arial" w:eastAsia="Times New Roman" w:hAnsi="Arial" w:cs="Arial"/>
                 <w:color w:val="000000"/>
-                <w:sz w:val="21"/>
+                <w:sz w:val="18"/>
                 <w:szCs w:val="21"/>
                 <w:highlight w:val="yellow"/>
               </w:rPr>
@@ -2479,89 +2510,108 @@
               <w:rPr>
                 <w:rFonts w:ascii="Arial" w:eastAsia="Times New Roman" w:hAnsi="Arial" w:cs="Arial"/>
                 <w:color w:val="000000"/>
-                <w:sz w:val="21"/>
-                <w:szCs w:val="21"/>
-              </w:rPr>
-              <w:t xml:space="preserve"> b </w:t>
-            </w:r>
-            <w:r>
-              <w:rPr>
-                <w:rFonts w:ascii="Arial" w:eastAsia="Times New Roman" w:hAnsi="Arial" w:cs="Arial"/>
-                <w:color w:val="000000"/>
-                <w:sz w:val="21"/>
-                <w:szCs w:val="21"/>
-              </w:rPr>
-              <w:t>ε </w:t>
-            </w:r>
-            <w:r>
-              <w:rPr>
-                <w:rFonts w:ascii="Arial" w:eastAsia="Times New Roman" w:hAnsi="Arial" w:cs="Arial"/>
-                <w:color w:val="000000"/>
-                <w:sz w:val="21"/>
+                <w:sz w:val="18"/>
+                <w:szCs w:val="21"/>
+              </w:rPr>
+              <w:t xml:space="preserve"> b ε  </w:t>
+            </w:r>
+          </w:p>
+        </w:tc>
+        <w:tc>
+          <w:tcPr>
+            <w:tcW w:w="1555" w:type="dxa"/>
+          </w:tcPr>
+          <w:p>
+            <w:pPr>
+              <w:pStyle w:val="ListParagraph"/>
+              <w:ind w:left="0"/>
+              <w:jc w:val="center"/>
+              <w:rPr>
+                <w:rFonts w:ascii="Arial" w:eastAsia="Times New Roman" w:hAnsi="Arial" w:cs="Arial"/>
+                <w:color w:val="000000"/>
+                <w:sz w:val="18"/>
+                <w:szCs w:val="21"/>
+              </w:rPr>
+            </w:pPr>
+            <w:r>
+              <w:rPr>
+                <w:rFonts w:ascii="Arial" w:eastAsia="Times New Roman" w:hAnsi="Arial" w:cs="Arial"/>
+                <w:color w:val="000000"/>
+                <w:sz w:val="18"/>
+                <w:szCs w:val="21"/>
+              </w:rPr>
+              <w:t>1</w:t>
+            </w:r>
+          </w:p>
+        </w:tc>
+        <w:tc>
+          <w:tcPr>
+            <w:tcW w:w="1841" w:type="dxa"/>
+          </w:tcPr>
+          <w:p>
+            <w:pPr>
+              <w:pStyle w:val="ListParagraph"/>
+              <w:ind w:left="0"/>
+              <w:jc w:val="center"/>
+              <w:rPr>
+                <w:rFonts w:ascii="Arial" w:eastAsia="Times New Roman" w:hAnsi="Arial" w:cs="Arial"/>
+                <w:color w:val="000000"/>
+                <w:sz w:val="18"/>
+                <w:szCs w:val="21"/>
+              </w:rPr>
+            </w:pPr>
+            <w:r>
+              <w:rPr>
+                <w:rFonts w:ascii="Arial" w:eastAsia="Times New Roman" w:hAnsi="Arial" w:cs="Arial"/>
+                <w:color w:val="000000"/>
+                <w:sz w:val="18"/>
+                <w:szCs w:val="21"/>
+              </w:rPr>
+              <w:t xml:space="preserve">a b </w:t>
+            </w:r>
+            <w:r>
+              <w:rPr>
+                <w:rFonts w:ascii="Arial" w:eastAsia="Times New Roman" w:hAnsi="Arial" w:cs="Arial"/>
+                <w:color w:val="000000"/>
+                <w:sz w:val="18"/>
+                <w:szCs w:val="21"/>
+              </w:rPr>
+              <w:t>S</w:t>
+            </w:r>
+            <w:r>
+              <w:rPr>
+                <w:rFonts w:ascii="Arial" w:eastAsia="Times New Roman" w:hAnsi="Arial" w:cs="Arial"/>
+                <w:color w:val="000000"/>
+                <w:sz w:val="18"/>
                 <w:szCs w:val="21"/>
               </w:rPr>
               <w:t xml:space="preserve"> </w:t>
             </w:r>
-          </w:p>
-        </w:tc>
-        <w:tc>
-          <w:tcPr>
-            <w:tcW w:w="1555" w:type="dxa"/>
-          </w:tcPr>
-          <w:p>
-            <w:pPr>
-              <w:pStyle w:val="ListParagraph"/>
-              <w:ind w:left="0"/>
-              <w:jc w:val="center"/>
-              <w:rPr>
-                <w:rFonts w:ascii="Arial" w:eastAsia="Times New Roman" w:hAnsi="Arial" w:cs="Arial"/>
-                <w:color w:val="000000"/>
-                <w:sz w:val="21"/>
-                <w:szCs w:val="21"/>
-              </w:rPr>
-            </w:pPr>
-            <w:r>
-              <w:rPr>
-                <w:rFonts w:ascii="Arial" w:eastAsia="Times New Roman" w:hAnsi="Arial" w:cs="Arial"/>
-                <w:color w:val="000000"/>
-                <w:sz w:val="21"/>
-                <w:szCs w:val="21"/>
-              </w:rPr>
-              <w:t>1</w:t>
-            </w:r>
-          </w:p>
-        </w:tc>
-        <w:tc>
-          <w:tcPr>
-            <w:tcW w:w="1841" w:type="dxa"/>
-          </w:tcPr>
-          <w:p>
-            <w:pPr>
-              <w:pStyle w:val="ListParagraph"/>
-              <w:ind w:left="0"/>
-              <w:jc w:val="center"/>
-              <w:rPr>
-                <w:rFonts w:ascii="Arial" w:eastAsia="Times New Roman" w:hAnsi="Arial" w:cs="Arial"/>
-                <w:color w:val="000000"/>
-                <w:sz w:val="21"/>
-                <w:szCs w:val="21"/>
-              </w:rPr>
-            </w:pPr>
-            <w:r>
-              <w:rPr>
-                <w:rFonts w:ascii="Arial" w:eastAsia="Times New Roman" w:hAnsi="Arial" w:cs="Arial"/>
-                <w:color w:val="000000"/>
-                <w:sz w:val="21"/>
-                <w:szCs w:val="21"/>
-              </w:rPr>
-              <w:t xml:space="preserve">a b </w:t>
-            </w:r>
-            <w:r>
-              <w:rPr>
-                <w:rFonts w:ascii="Arial" w:eastAsia="Times New Roman" w:hAnsi="Arial" w:cs="Arial"/>
-                <w:color w:val="000000"/>
-                <w:sz w:val="21"/>
-                <w:szCs w:val="21"/>
+            <w:r>
+              <w:rPr>
+                <w:rFonts w:ascii="Arial" w:eastAsia="Times New Roman" w:hAnsi="Arial" w:cs="Arial"/>
+                <w:color w:val="000000"/>
+                <w:sz w:val="18"/>
+                <w:szCs w:val="21"/>
+              </w:rPr>
+              <w:t>a</w:t>
+            </w:r>
+            <w:r>
+              <w:rPr>
+                <w:rFonts w:ascii="Arial" w:eastAsia="Times New Roman" w:hAnsi="Arial" w:cs="Arial"/>
+                <w:color w:val="000000"/>
+                <w:sz w:val="18"/>
+                <w:szCs w:val="21"/>
+              </w:rPr>
+              <w:t xml:space="preserve"> </w:t>
+            </w:r>
+            <w:r>
+              <w:rPr>
+                <w:rFonts w:ascii="Arial" w:eastAsia="Times New Roman" w:hAnsi="Arial" w:cs="Arial"/>
+                <w:color w:val="000000"/>
+                <w:sz w:val="18"/>
+                <w:szCs w:val="21"/>
+                <w:highlight w:val="yellow"/>
               </w:rPr>
               <w:t>S</w:t>
             </w:r>
@@ -2569,7 +2619,16 @@
               <w:rPr>
                 <w:rFonts w:ascii="Arial" w:eastAsia="Times New Roman" w:hAnsi="Arial" w:cs="Arial"/>
                 <w:color w:val="000000"/>
-                <w:sz w:val="21"/>
+                <w:sz w:val="18"/>
+                <w:szCs w:val="21"/>
+              </w:rPr>
+              <w:t xml:space="preserve"> b</w:t>
+            </w:r>
+            <w:r>
+              <w:rPr>
+                <w:rFonts w:ascii="Arial" w:eastAsia="Times New Roman" w:hAnsi="Arial" w:cs="Arial"/>
+                <w:color w:val="000000"/>
+                <w:sz w:val="18"/>
                 <w:szCs w:val="21"/>
               </w:rPr>
               <w:t xml:space="preserve"> </w:t>
@@ -2578,53 +2637,7 @@
               <w:rPr>
                 <w:rFonts w:ascii="Arial" w:eastAsia="Times New Roman" w:hAnsi="Arial" w:cs="Arial"/>
                 <w:color w:val="000000"/>
-                <w:sz w:val="21"/>
-                <w:szCs w:val="21"/>
-              </w:rPr>
-              <w:t>a</w:t>
-            </w:r>
-            <w:r>
-              <w:rPr>
-                <w:rFonts w:ascii="Arial" w:eastAsia="Times New Roman" w:hAnsi="Arial" w:cs="Arial"/>
-                <w:color w:val="000000"/>
-                <w:sz w:val="21"/>
-                <w:szCs w:val="21"/>
-              </w:rPr>
-              <w:t xml:space="preserve"> </w:t>
-            </w:r>
-            <w:r>
-              <w:rPr>
-                <w:rFonts w:ascii="Arial" w:eastAsia="Times New Roman" w:hAnsi="Arial" w:cs="Arial"/>
-                <w:color w:val="000000"/>
-                <w:sz w:val="21"/>
-                <w:szCs w:val="21"/>
-                <w:highlight w:val="yellow"/>
-              </w:rPr>
-              <w:t>S</w:t>
-            </w:r>
-            <w:r>
-              <w:rPr>
-                <w:rFonts w:ascii="Arial" w:eastAsia="Times New Roman" w:hAnsi="Arial" w:cs="Arial"/>
-                <w:color w:val="000000"/>
-                <w:sz w:val="21"/>
-                <w:szCs w:val="21"/>
-              </w:rPr>
-              <w:t xml:space="preserve"> b</w:t>
-            </w:r>
-            <w:r>
-              <w:rPr>
-                <w:rFonts w:ascii="Arial" w:eastAsia="Times New Roman" w:hAnsi="Arial" w:cs="Arial"/>
-                <w:color w:val="000000"/>
-                <w:sz w:val="21"/>
-                <w:szCs w:val="21"/>
-              </w:rPr>
-              <w:t xml:space="preserve"> </w:t>
-            </w:r>
-            <w:r>
-              <w:rPr>
-                <w:rFonts w:ascii="Arial" w:eastAsia="Times New Roman" w:hAnsi="Arial" w:cs="Arial"/>
-                <w:color w:val="000000"/>
-                <w:sz w:val="21"/>
+                <w:sz w:val="18"/>
                 <w:szCs w:val="21"/>
               </w:rPr>
               <w:t>ε</w:t>
@@ -2645,15 +2658,15 @@
               <w:rPr>
                 <w:rFonts w:ascii="Arial" w:eastAsia="Times New Roman" w:hAnsi="Arial" w:cs="Arial"/>
                 <w:color w:val="000000"/>
-                <w:sz w:val="21"/>
-                <w:szCs w:val="21"/>
-              </w:rPr>
-            </w:pPr>
-            <w:r>
-              <w:rPr>
-                <w:rFonts w:ascii="Arial" w:eastAsia="Times New Roman" w:hAnsi="Arial" w:cs="Arial"/>
-                <w:color w:val="000000"/>
-                <w:sz w:val="21"/>
+                <w:sz w:val="18"/>
+                <w:szCs w:val="21"/>
+              </w:rPr>
+            </w:pPr>
+            <w:r>
+              <w:rPr>
+                <w:rFonts w:ascii="Arial" w:eastAsia="Times New Roman" w:hAnsi="Arial" w:cs="Arial"/>
+                <w:color w:val="000000"/>
+                <w:sz w:val="18"/>
                 <w:szCs w:val="21"/>
               </w:rPr>
               <w:t>3</w:t>
@@ -2672,15 +2685,15 @@
               <w:rPr>
                 <w:rFonts w:ascii="Arial" w:eastAsia="Times New Roman" w:hAnsi="Arial" w:cs="Arial"/>
                 <w:color w:val="000000"/>
-                <w:sz w:val="21"/>
-                <w:szCs w:val="21"/>
-              </w:rPr>
-            </w:pPr>
-            <w:r>
-              <w:rPr>
-                <w:rFonts w:ascii="Arial" w:eastAsia="Times New Roman" w:hAnsi="Arial" w:cs="Arial"/>
-                <w:color w:val="000000"/>
-                <w:sz w:val="21"/>
+                <w:sz w:val="18"/>
+                <w:szCs w:val="21"/>
+              </w:rPr>
+            </w:pPr>
+            <w:r>
+              <w:rPr>
+                <w:rFonts w:ascii="Arial" w:eastAsia="Times New Roman" w:hAnsi="Arial" w:cs="Arial"/>
+                <w:color w:val="000000"/>
+                <w:sz w:val="18"/>
                 <w:szCs w:val="21"/>
               </w:rPr>
               <w:t xml:space="preserve">a </w:t>
@@ -2689,7 +2702,7 @@
               <w:rPr>
                 <w:rFonts w:ascii="Arial" w:eastAsia="Times New Roman" w:hAnsi="Arial" w:cs="Arial"/>
                 <w:color w:val="000000"/>
-                <w:sz w:val="21"/>
+                <w:sz w:val="18"/>
                 <w:szCs w:val="21"/>
                 <w:highlight w:val="yellow"/>
               </w:rPr>
@@ -2699,37 +2712,10 @@
               <w:rPr>
                 <w:rFonts w:ascii="Arial" w:eastAsia="Times New Roman" w:hAnsi="Arial" w:cs="Arial"/>
                 <w:color w:val="000000"/>
-                <w:sz w:val="21"/>
-                <w:szCs w:val="21"/>
-              </w:rPr>
-              <w:t xml:space="preserve"> b a </w:t>
-            </w:r>
-            <w:r>
-              <w:rPr>
-                <w:rFonts w:ascii="Arial" w:eastAsia="Times New Roman" w:hAnsi="Arial" w:cs="Arial"/>
-                <w:color w:val="000000"/>
-                <w:sz w:val="21"/>
-                <w:szCs w:val="21"/>
-              </w:rPr>
-              <w:t>ε </w:t>
-            </w:r>
-            <w:r>
-              <w:rPr>
-                <w:rFonts w:ascii="Arial" w:eastAsia="Times New Roman" w:hAnsi="Arial" w:cs="Arial"/>
-                <w:color w:val="000000"/>
-                <w:sz w:val="21"/>
-                <w:szCs w:val="21"/>
-              </w:rPr>
-              <w:t xml:space="preserve">b </w:t>
-            </w:r>
-            <w:r>
-              <w:rPr>
-                <w:rFonts w:ascii="Arial" w:eastAsia="Times New Roman" w:hAnsi="Arial" w:cs="Arial"/>
-                <w:color w:val="000000"/>
-                <w:sz w:val="21"/>
-                <w:szCs w:val="21"/>
-              </w:rPr>
-              <w:t>ε </w:t>
+                <w:sz w:val="18"/>
+                <w:szCs w:val="21"/>
+              </w:rPr>
+              <w:t xml:space="preserve"> b a ε b ε </w:t>
             </w:r>
           </w:p>
         </w:tc>
@@ -2745,15 +2731,15 @@
               <w:rPr>
                 <w:rFonts w:ascii="Arial" w:eastAsia="Times New Roman" w:hAnsi="Arial" w:cs="Arial"/>
                 <w:color w:val="000000"/>
-                <w:sz w:val="21"/>
-                <w:szCs w:val="21"/>
-              </w:rPr>
-            </w:pPr>
-            <w:r>
-              <w:rPr>
-                <w:rFonts w:ascii="Arial" w:eastAsia="Times New Roman" w:hAnsi="Arial" w:cs="Arial"/>
-                <w:color w:val="000000"/>
-                <w:sz w:val="21"/>
+                <w:sz w:val="18"/>
+                <w:szCs w:val="21"/>
+              </w:rPr>
+            </w:pPr>
+            <w:r>
+              <w:rPr>
+                <w:rFonts w:ascii="Arial" w:eastAsia="Times New Roman" w:hAnsi="Arial" w:cs="Arial"/>
+                <w:color w:val="000000"/>
+                <w:sz w:val="18"/>
                 <w:szCs w:val="21"/>
               </w:rPr>
               <w:t>3</w:t>
@@ -2772,15 +2758,15 @@
               <w:rPr>
                 <w:rFonts w:ascii="Arial" w:eastAsia="Times New Roman" w:hAnsi="Arial" w:cs="Arial"/>
                 <w:color w:val="000000"/>
-                <w:sz w:val="21"/>
-                <w:szCs w:val="21"/>
-              </w:rPr>
-            </w:pPr>
-            <w:r>
-              <w:rPr>
-                <w:rFonts w:ascii="Arial" w:eastAsia="Times New Roman" w:hAnsi="Arial" w:cs="Arial"/>
-                <w:color w:val="000000"/>
-                <w:sz w:val="21"/>
+                <w:sz w:val="18"/>
+                <w:szCs w:val="21"/>
+              </w:rPr>
+            </w:pPr>
+            <w:r>
+              <w:rPr>
+                <w:rFonts w:ascii="Arial" w:eastAsia="Times New Roman" w:hAnsi="Arial" w:cs="Arial"/>
+                <w:color w:val="000000"/>
+                <w:sz w:val="18"/>
                 <w:szCs w:val="21"/>
               </w:rPr>
               <w:t xml:space="preserve">a b </w:t>
@@ -2789,7 +2775,7 @@
               <w:rPr>
                 <w:rFonts w:ascii="Arial" w:eastAsia="Times New Roman" w:hAnsi="Arial" w:cs="Arial"/>
                 <w:color w:val="000000"/>
-                <w:sz w:val="21"/>
+                <w:sz w:val="18"/>
                 <w:szCs w:val="21"/>
                 <w:highlight w:val="yellow"/>
               </w:rPr>
@@ -2799,37 +2785,10 @@
               <w:rPr>
                 <w:rFonts w:ascii="Arial" w:eastAsia="Times New Roman" w:hAnsi="Arial" w:cs="Arial"/>
                 <w:color w:val="000000"/>
-                <w:sz w:val="21"/>
-                <w:szCs w:val="21"/>
-              </w:rPr>
-              <w:t xml:space="preserve"> a </w:t>
-            </w:r>
-            <w:r>
-              <w:rPr>
-                <w:rFonts w:ascii="Arial" w:eastAsia="Times New Roman" w:hAnsi="Arial" w:cs="Arial"/>
-                <w:color w:val="000000"/>
-                <w:sz w:val="21"/>
-                <w:szCs w:val="21"/>
-              </w:rPr>
-              <w:t>ε</w:t>
-            </w:r>
-            <w:r>
-              <w:rPr>
-                <w:rFonts w:ascii="Arial" w:eastAsia="Times New Roman" w:hAnsi="Arial" w:cs="Arial"/>
-                <w:color w:val="000000"/>
-                <w:sz w:val="21"/>
-                <w:szCs w:val="21"/>
-              </w:rPr>
-              <w:t xml:space="preserve"> b </w:t>
-            </w:r>
-            <w:r>
-              <w:rPr>
-                <w:rFonts w:ascii="Arial" w:eastAsia="Times New Roman" w:hAnsi="Arial" w:cs="Arial"/>
-                <w:color w:val="000000"/>
-                <w:sz w:val="21"/>
-                <w:szCs w:val="21"/>
-              </w:rPr>
-              <w:t>ε</w:t>
+                <w:sz w:val="18"/>
+                <w:szCs w:val="21"/>
+              </w:rPr>
+              <w:t xml:space="preserve"> a ε b ε</w:t>
             </w:r>
           </w:p>
         </w:tc>
@@ -2847,15 +2806,15 @@
               <w:rPr>
                 <w:rFonts w:ascii="Arial" w:eastAsia="Times New Roman" w:hAnsi="Arial" w:cs="Arial"/>
                 <w:color w:val="000000"/>
-                <w:sz w:val="21"/>
-                <w:szCs w:val="21"/>
-              </w:rPr>
-            </w:pPr>
-            <w:r>
-              <w:rPr>
-                <w:rFonts w:ascii="Arial" w:eastAsia="Times New Roman" w:hAnsi="Arial" w:cs="Arial"/>
-                <w:color w:val="000000"/>
-                <w:sz w:val="21"/>
+                <w:sz w:val="18"/>
+                <w:szCs w:val="21"/>
+              </w:rPr>
+            </w:pPr>
+            <w:r>
+              <w:rPr>
+                <w:rFonts w:ascii="Arial" w:eastAsia="Times New Roman" w:hAnsi="Arial" w:cs="Arial"/>
+                <w:color w:val="000000"/>
+                <w:sz w:val="18"/>
                 <w:szCs w:val="21"/>
               </w:rPr>
               <w:t>3</w:t>
@@ -2874,74 +2833,38 @@
               <w:rPr>
                 <w:rFonts w:ascii="Arial" w:eastAsia="Times New Roman" w:hAnsi="Arial" w:cs="Arial"/>
                 <w:color w:val="000000"/>
-                <w:sz w:val="21"/>
-                <w:szCs w:val="21"/>
-              </w:rPr>
-            </w:pPr>
-            <w:r>
-              <w:rPr>
-                <w:rFonts w:ascii="Arial" w:eastAsia="Times New Roman" w:hAnsi="Arial" w:cs="Arial"/>
-                <w:color w:val="000000"/>
-                <w:sz w:val="21"/>
-                <w:szCs w:val="21"/>
-              </w:rPr>
-              <w:t xml:space="preserve">a </w:t>
-            </w:r>
-            <w:r>
-              <w:rPr>
-                <w:rFonts w:ascii="Arial" w:eastAsia="Times New Roman" w:hAnsi="Arial" w:cs="Arial"/>
-                <w:color w:val="000000"/>
-                <w:sz w:val="21"/>
-                <w:szCs w:val="21"/>
-              </w:rPr>
-              <w:t>ε </w:t>
-            </w:r>
-            <w:r>
-              <w:rPr>
-                <w:rFonts w:ascii="Arial" w:eastAsia="Times New Roman" w:hAnsi="Arial" w:cs="Arial"/>
-                <w:color w:val="000000"/>
-                <w:sz w:val="21"/>
-                <w:szCs w:val="21"/>
-              </w:rPr>
-              <w:t xml:space="preserve">b a </w:t>
+                <w:sz w:val="18"/>
+                <w:szCs w:val="21"/>
+              </w:rPr>
+            </w:pPr>
+            <w:r>
+              <w:rPr>
+                <w:rFonts w:ascii="Arial" w:eastAsia="Times New Roman" w:hAnsi="Arial" w:cs="Arial"/>
+                <w:color w:val="000000"/>
+                <w:sz w:val="18"/>
+                <w:szCs w:val="21"/>
+              </w:rPr>
+              <w:t xml:space="preserve">a ε b a </w:t>
             </w:r>
             <w:proofErr w:type="gramStart"/>
             <w:r>
               <w:rPr>
                 <w:rFonts w:ascii="Arial" w:eastAsia="Times New Roman" w:hAnsi="Arial" w:cs="Arial"/>
                 <w:color w:val="000000"/>
-                <w:sz w:val="21"/>
-                <w:szCs w:val="21"/>
-              </w:rPr>
-              <w:t>ε </w:t>
-            </w:r>
-            <w:r>
-              <w:rPr>
-                <w:rFonts w:ascii="Arial" w:eastAsia="Times New Roman" w:hAnsi="Arial" w:cs="Arial"/>
-                <w:color w:val="000000"/>
-                <w:sz w:val="21"/>
-                <w:szCs w:val="21"/>
-              </w:rPr>
-              <w:t xml:space="preserve"> b</w:t>
+                <w:sz w:val="18"/>
+                <w:szCs w:val="21"/>
+              </w:rPr>
+              <w:t>ε  b</w:t>
             </w:r>
             <w:proofErr w:type="gramEnd"/>
             <w:r>
               <w:rPr>
                 <w:rFonts w:ascii="Arial" w:eastAsia="Times New Roman" w:hAnsi="Arial" w:cs="Arial"/>
                 <w:color w:val="000000"/>
-                <w:sz w:val="21"/>
-                <w:szCs w:val="21"/>
-              </w:rPr>
-              <w:t xml:space="preserve"> </w:t>
-            </w:r>
-            <w:r>
-              <w:rPr>
-                <w:rFonts w:ascii="Arial" w:eastAsia="Times New Roman" w:hAnsi="Arial" w:cs="Arial"/>
-                <w:color w:val="000000"/>
-                <w:sz w:val="21"/>
-                <w:szCs w:val="21"/>
-              </w:rPr>
-              <w:t>ε </w:t>
+                <w:sz w:val="18"/>
+                <w:szCs w:val="21"/>
+              </w:rPr>
+              <w:t xml:space="preserve"> ε </w:t>
             </w:r>
           </w:p>
         </w:tc>
@@ -2957,15 +2880,15 @@
               <w:rPr>
                 <w:rFonts w:ascii="Arial" w:eastAsia="Times New Roman" w:hAnsi="Arial" w:cs="Arial"/>
                 <w:color w:val="000000"/>
-                <w:sz w:val="21"/>
-                <w:szCs w:val="21"/>
-              </w:rPr>
-            </w:pPr>
-            <w:r>
-              <w:rPr>
-                <w:rFonts w:ascii="Arial" w:eastAsia="Times New Roman" w:hAnsi="Arial" w:cs="Arial"/>
-                <w:color w:val="000000"/>
-                <w:sz w:val="21"/>
+                <w:sz w:val="18"/>
+                <w:szCs w:val="21"/>
+              </w:rPr>
+            </w:pPr>
+            <w:r>
+              <w:rPr>
+                <w:rFonts w:ascii="Arial" w:eastAsia="Times New Roman" w:hAnsi="Arial" w:cs="Arial"/>
+                <w:color w:val="000000"/>
+                <w:sz w:val="18"/>
                 <w:szCs w:val="21"/>
               </w:rPr>
               <w:t>3</w:t>
@@ -2984,63 +2907,18 @@
               <w:rPr>
                 <w:rFonts w:ascii="Arial" w:eastAsia="Times New Roman" w:hAnsi="Arial" w:cs="Arial"/>
                 <w:color w:val="000000"/>
-                <w:sz w:val="21"/>
-                <w:szCs w:val="21"/>
-              </w:rPr>
-            </w:pPr>
-            <w:r>
-              <w:rPr>
-                <w:rFonts w:ascii="Arial" w:eastAsia="Times New Roman" w:hAnsi="Arial" w:cs="Arial"/>
-                <w:color w:val="000000"/>
-                <w:sz w:val="21"/>
-                <w:szCs w:val="21"/>
-              </w:rPr>
-              <w:t xml:space="preserve">a b </w:t>
-            </w:r>
-            <w:r>
-              <w:rPr>
-                <w:rFonts w:ascii="Arial" w:eastAsia="Times New Roman" w:hAnsi="Arial" w:cs="Arial"/>
-                <w:color w:val="000000"/>
-                <w:sz w:val="21"/>
-                <w:szCs w:val="21"/>
-              </w:rPr>
-              <w:t>ε</w:t>
-            </w:r>
-            <w:r>
-              <w:rPr>
-                <w:rFonts w:ascii="Arial" w:eastAsia="Times New Roman" w:hAnsi="Arial" w:cs="Arial"/>
-                <w:color w:val="000000"/>
-                <w:sz w:val="21"/>
-                <w:szCs w:val="21"/>
-              </w:rPr>
-              <w:t xml:space="preserve"> a </w:t>
-            </w:r>
-            <w:r>
-              <w:rPr>
-                <w:rFonts w:ascii="Arial" w:eastAsia="Times New Roman" w:hAnsi="Arial" w:cs="Arial"/>
-                <w:color w:val="000000"/>
-                <w:sz w:val="21"/>
-                <w:szCs w:val="21"/>
-              </w:rPr>
-              <w:t>ε</w:t>
-            </w:r>
-            <w:r>
-              <w:rPr>
-                <w:rFonts w:ascii="Arial" w:eastAsia="Times New Roman" w:hAnsi="Arial" w:cs="Arial"/>
-                <w:color w:val="000000"/>
-                <w:sz w:val="21"/>
-                <w:szCs w:val="21"/>
-              </w:rPr>
-              <w:t xml:space="preserve"> b </w:t>
-            </w:r>
-            <w:r>
-              <w:rPr>
-                <w:rFonts w:ascii="Arial" w:eastAsia="Times New Roman" w:hAnsi="Arial" w:cs="Arial"/>
-                <w:color w:val="000000"/>
-                <w:sz w:val="21"/>
-                <w:szCs w:val="21"/>
-              </w:rPr>
-              <w:t>ε</w:t>
+                <w:sz w:val="18"/>
+                <w:szCs w:val="21"/>
+              </w:rPr>
+            </w:pPr>
+            <w:r>
+              <w:rPr>
+                <w:rFonts w:ascii="Arial" w:eastAsia="Times New Roman" w:hAnsi="Arial" w:cs="Arial"/>
+                <w:color w:val="000000"/>
+                <w:sz w:val="18"/>
+                <w:szCs w:val="21"/>
+              </w:rPr>
+              <w:t>a b ε a ε b ε</w:t>
             </w:r>
           </w:p>
         </w:tc>
@@ -3058,15 +2936,15 @@
               <w:rPr>
                 <w:rFonts w:ascii="Arial" w:eastAsia="Times New Roman" w:hAnsi="Arial" w:cs="Arial"/>
                 <w:color w:val="000000"/>
-                <w:sz w:val="21"/>
-                <w:szCs w:val="21"/>
-              </w:rPr>
-            </w:pPr>
-            <w:r>
-              <w:rPr>
-                <w:rFonts w:ascii="Arial" w:eastAsia="Times New Roman" w:hAnsi="Arial" w:cs="Arial"/>
-                <w:color w:val="000000"/>
-                <w:sz w:val="21"/>
+                <w:sz w:val="18"/>
+                <w:szCs w:val="21"/>
+              </w:rPr>
+            </w:pPr>
+            <w:r>
+              <w:rPr>
+                <w:rFonts w:ascii="Arial" w:eastAsia="Times New Roman" w:hAnsi="Arial" w:cs="Arial"/>
+                <w:color w:val="000000"/>
+                <w:sz w:val="18"/>
                 <w:szCs w:val="21"/>
               </w:rPr>
               <w:t>sentence</w:t>
@@ -3085,15 +2963,15 @@
               <w:rPr>
                 <w:rFonts w:ascii="Arial" w:eastAsia="Times New Roman" w:hAnsi="Arial" w:cs="Arial"/>
                 <w:color w:val="000000"/>
-                <w:sz w:val="21"/>
-                <w:szCs w:val="21"/>
-              </w:rPr>
-            </w:pPr>
-            <w:r>
-              <w:rPr>
-                <w:rFonts w:ascii="Arial" w:eastAsia="Times New Roman" w:hAnsi="Arial" w:cs="Arial"/>
-                <w:color w:val="000000"/>
-                <w:sz w:val="21"/>
+                <w:sz w:val="18"/>
+                <w:szCs w:val="21"/>
+              </w:rPr>
+            </w:pPr>
+            <w:r>
+              <w:rPr>
+                <w:rFonts w:ascii="Arial" w:eastAsia="Times New Roman" w:hAnsi="Arial" w:cs="Arial"/>
+                <w:color w:val="000000"/>
+                <w:sz w:val="18"/>
                 <w:szCs w:val="21"/>
               </w:rPr>
               <w:t>a b a b</w:t>
@@ -3112,15 +2990,15 @@
               <w:rPr>
                 <w:rFonts w:ascii="Arial" w:eastAsia="Times New Roman" w:hAnsi="Arial" w:cs="Arial"/>
                 <w:color w:val="000000"/>
-                <w:sz w:val="21"/>
-                <w:szCs w:val="21"/>
-              </w:rPr>
-            </w:pPr>
-            <w:r>
-              <w:rPr>
-                <w:rFonts w:ascii="Arial" w:eastAsia="Times New Roman" w:hAnsi="Arial" w:cs="Arial"/>
-                <w:color w:val="000000"/>
-                <w:sz w:val="21"/>
+                <w:sz w:val="18"/>
+                <w:szCs w:val="21"/>
+              </w:rPr>
+            </w:pPr>
+            <w:r>
+              <w:rPr>
+                <w:rFonts w:ascii="Arial" w:eastAsia="Times New Roman" w:hAnsi="Arial" w:cs="Arial"/>
+                <w:color w:val="000000"/>
+                <w:sz w:val="18"/>
                 <w:szCs w:val="21"/>
               </w:rPr>
               <w:t>sentence</w:t>
@@ -3139,15 +3017,15 @@
               <w:rPr>
                 <w:rFonts w:ascii="Arial" w:eastAsia="Times New Roman" w:hAnsi="Arial" w:cs="Arial"/>
                 <w:color w:val="000000"/>
-                <w:sz w:val="21"/>
-                <w:szCs w:val="21"/>
-              </w:rPr>
-            </w:pPr>
-            <w:r>
-              <w:rPr>
-                <w:rFonts w:ascii="Arial" w:eastAsia="Times New Roman" w:hAnsi="Arial" w:cs="Arial"/>
-                <w:color w:val="000000"/>
-                <w:sz w:val="21"/>
+                <w:sz w:val="18"/>
+                <w:szCs w:val="21"/>
+              </w:rPr>
+            </w:pPr>
+            <w:r>
+              <w:rPr>
+                <w:rFonts w:ascii="Arial" w:eastAsia="Times New Roman" w:hAnsi="Arial" w:cs="Arial"/>
+                <w:color w:val="000000"/>
+                <w:sz w:val="18"/>
                 <w:szCs w:val="21"/>
               </w:rPr>
               <w:t>a b a b</w:t>
@@ -3156,18 +3034,6 @@
         </w:tc>
       </w:tr>
     </w:tbl>
-    <w:p>
-      <w:pPr>
-        <w:pStyle w:val="ListParagraph"/>
-        <w:ind w:left="1080"/>
-        <w:rPr>
-          <w:rFonts w:ascii="Arial" w:eastAsia="Times New Roman" w:hAnsi="Arial" w:cs="Arial"/>
-          <w:color w:val="000000"/>
-          <w:sz w:val="21"/>
-          <w:szCs w:val="21"/>
-        </w:rPr>
-      </w:pPr>
-    </w:p>
     <w:p>
       <w:pPr>
         <w:pStyle w:val="ListParagraph"/>
@@ -3207,9 +3073,9 @@
           <w:noProof/>
         </w:rPr>
         <w:drawing>
-          <wp:inline distT="0" distB="0" distL="0" distR="0" wp14:anchorId="30F40BB3" wp14:editId="47BFBFED">
-            <wp:extent cx="4738477" cy="2641600"/>
-            <wp:effectExtent l="0" t="0" r="5080" b="6350"/>
+          <wp:inline distT="0" distB="0" distL="0" distR="0" wp14:anchorId="3CD0AB40" wp14:editId="15410234">
+            <wp:extent cx="4574597" cy="2578100"/>
+            <wp:effectExtent l="0" t="0" r="0" b="0"/>
             <wp:docPr id="1" name="Picture 1"/>
             <wp:cNvGraphicFramePr>
               <a:graphicFrameLocks xmlns:a="http://schemas.openxmlformats.org/drawingml/2006/main" noChangeAspect="1"/>
@@ -3230,7 +3096,7 @@
                   <pic:spPr>
                     <a:xfrm>
                       <a:off x="0" y="0"/>
-                      <a:ext cx="4750422" cy="2648259"/>
+                      <a:ext cx="4593815" cy="2588931"/>
                     </a:xfrm>
                     <a:prstGeom prst="rect">
                       <a:avLst/>
@@ -3255,16 +3121,16 @@
         <w:rPr>
           <w:rFonts w:ascii="Arial" w:eastAsia="Times New Roman" w:hAnsi="Arial" w:cs="Arial"/>
           <w:color w:val="000000"/>
-          <w:sz w:val="21"/>
-          <w:szCs w:val="21"/>
+          <w:sz w:val="20"/>
+          <w:szCs w:val="20"/>
         </w:rPr>
       </w:pPr>
       <w:r>
         <w:rPr>
           <w:rFonts w:ascii="Arial" w:eastAsia="Times New Roman" w:hAnsi="Arial" w:cs="Arial"/>
           <w:color w:val="000000"/>
-          <w:sz w:val="21"/>
-          <w:szCs w:val="21"/>
+          <w:sz w:val="20"/>
+          <w:szCs w:val="20"/>
         </w:rPr>
         <w:lastRenderedPageBreak/>
         <w:t>(</w:t>
@@ -3274,8 +3140,8 @@
         <w:rPr>
           <w:rFonts w:ascii="Arial" w:eastAsia="Times New Roman" w:hAnsi="Arial" w:cs="Arial"/>
           <w:color w:val="000000"/>
-          <w:sz w:val="21"/>
-          <w:szCs w:val="21"/>
+          <w:sz w:val="20"/>
+          <w:szCs w:val="20"/>
         </w:rPr>
         <w:t>Aho</w:t>
       </w:r>
@@ -3284,8 +3150,8 @@
         <w:rPr>
           <w:rFonts w:ascii="Arial" w:eastAsia="Times New Roman" w:hAnsi="Arial" w:cs="Arial"/>
           <w:color w:val="000000"/>
-          <w:sz w:val="21"/>
-          <w:szCs w:val="21"/>
+          <w:sz w:val="20"/>
+          <w:szCs w:val="20"/>
         </w:rPr>
         <w:t xml:space="preserve">, </w:t>
       </w:r>
@@ -3294,8 +3160,8 @@
         <w:rPr>
           <w:rFonts w:ascii="Arial" w:eastAsia="Times New Roman" w:hAnsi="Arial" w:cs="Arial"/>
           <w:color w:val="000000"/>
-          <w:sz w:val="21"/>
-          <w:szCs w:val="21"/>
+          <w:sz w:val="20"/>
+          <w:szCs w:val="20"/>
         </w:rPr>
         <w:t>Sethi</w:t>
       </w:r>
@@ -3304,8 +3170,8 @@
         <w:rPr>
           <w:rFonts w:ascii="Arial" w:eastAsia="Times New Roman" w:hAnsi="Arial" w:cs="Arial"/>
           <w:color w:val="000000"/>
-          <w:sz w:val="21"/>
-          <w:szCs w:val="21"/>
+          <w:sz w:val="20"/>
+          <w:szCs w:val="20"/>
         </w:rPr>
         <w:t>, Ullman) Given the following grammar:</w:t>
       </w:r>
@@ -3313,8 +3179,8 @@
         <w:rPr>
           <w:rFonts w:ascii="Arial" w:eastAsia="Times New Roman" w:hAnsi="Arial" w:cs="Arial"/>
           <w:color w:val="000000"/>
-          <w:sz w:val="21"/>
-          <w:szCs w:val="21"/>
+          <w:sz w:val="20"/>
+          <w:szCs w:val="20"/>
         </w:rPr>
         <w:br/>
       </w:r>
@@ -3322,8 +3188,8 @@
         <w:rPr>
           <w:rFonts w:ascii="Arial" w:eastAsia="Times New Roman" w:hAnsi="Arial" w:cs="Arial"/>
           <w:color w:val="000000"/>
-          <w:sz w:val="21"/>
-          <w:szCs w:val="21"/>
+          <w:sz w:val="20"/>
+          <w:szCs w:val="20"/>
         </w:rPr>
         <w:br/>
       </w:r>
@@ -3332,8 +3198,8 @@
         <w:rPr>
           <w:rFonts w:ascii="Arial" w:eastAsia="Times New Roman" w:hAnsi="Arial" w:cs="Arial"/>
           <w:color w:val="000000"/>
-          <w:sz w:val="21"/>
-          <w:szCs w:val="21"/>
+          <w:sz w:val="20"/>
+          <w:szCs w:val="20"/>
         </w:rPr>
         <w:t>S ::=</w:t>
       </w:r>
@@ -3342,8 +3208,8 @@
         <w:rPr>
           <w:rFonts w:ascii="Arial" w:eastAsia="Times New Roman" w:hAnsi="Arial" w:cs="Arial"/>
           <w:color w:val="000000"/>
-          <w:sz w:val="21"/>
-          <w:szCs w:val="21"/>
+          <w:sz w:val="20"/>
+          <w:szCs w:val="20"/>
         </w:rPr>
         <w:t> </w:t>
       </w:r>
@@ -3360,8 +3226,8 @@
         <w:rPr>
           <w:rFonts w:ascii="Arial" w:eastAsia="Times New Roman" w:hAnsi="Arial" w:cs="Arial"/>
           <w:color w:val="000000"/>
-          <w:sz w:val="21"/>
-          <w:szCs w:val="21"/>
+          <w:sz w:val="20"/>
+          <w:szCs w:val="20"/>
         </w:rPr>
         <w:t> L </w:t>
       </w:r>
@@ -3378,8 +3244,8 @@
         <w:rPr>
           <w:rFonts w:ascii="Arial" w:eastAsia="Times New Roman" w:hAnsi="Arial" w:cs="Arial"/>
           <w:color w:val="000000"/>
-          <w:sz w:val="21"/>
-          <w:szCs w:val="21"/>
+          <w:sz w:val="20"/>
+          <w:szCs w:val="20"/>
         </w:rPr>
         <w:t> | </w:t>
       </w:r>
@@ -3396,8 +3262,8 @@
         <w:rPr>
           <w:rFonts w:ascii="Arial" w:eastAsia="Times New Roman" w:hAnsi="Arial" w:cs="Arial"/>
           <w:color w:val="000000"/>
-          <w:sz w:val="21"/>
-          <w:szCs w:val="21"/>
+          <w:sz w:val="20"/>
+          <w:szCs w:val="20"/>
         </w:rPr>
         <w:br/>
         <w:t>L ::= L </w:t>
@@ -3415,8 +3281,8 @@
         <w:rPr>
           <w:rFonts w:ascii="Arial" w:eastAsia="Times New Roman" w:hAnsi="Arial" w:cs="Arial"/>
           <w:color w:val="000000"/>
-          <w:sz w:val="21"/>
-          <w:szCs w:val="21"/>
+          <w:sz w:val="20"/>
+          <w:szCs w:val="20"/>
         </w:rPr>
         <w:t> S | S </w:t>
       </w:r>
@@ -3433,16 +3299,16 @@
         <w:rPr>
           <w:rFonts w:ascii="Arial" w:eastAsia="Times New Roman" w:hAnsi="Arial" w:cs="Arial"/>
           <w:color w:val="000000"/>
-          <w:sz w:val="21"/>
-          <w:szCs w:val="21"/>
+          <w:sz w:val="20"/>
+          <w:szCs w:val="20"/>
         </w:rPr>
       </w:pPr>
       <w:r>
         <w:rPr>
           <w:rFonts w:ascii="Arial" w:eastAsia="Times New Roman" w:hAnsi="Arial" w:cs="Arial"/>
           <w:color w:val="000000"/>
-          <w:sz w:val="21"/>
-          <w:szCs w:val="21"/>
+          <w:sz w:val="20"/>
+          <w:szCs w:val="20"/>
         </w:rPr>
         <w:t>Give a left-most derivation of </w:t>
       </w:r>
@@ -3469,8 +3335,8 @@
         <w:rPr>
           <w:rFonts w:ascii="Arial" w:eastAsia="Times New Roman" w:hAnsi="Arial" w:cs="Arial"/>
           <w:color w:val="000000"/>
-          <w:sz w:val="21"/>
-          <w:szCs w:val="21"/>
+          <w:sz w:val="20"/>
+          <w:szCs w:val="20"/>
         </w:rPr>
         <w:t> .</w:t>
       </w:r>
@@ -3488,16 +3354,16 @@
         <w:rPr>
           <w:rFonts w:ascii="Arial" w:eastAsia="Times New Roman" w:hAnsi="Arial" w:cs="Arial"/>
           <w:color w:val="000000"/>
-          <w:sz w:val="21"/>
-          <w:szCs w:val="21"/>
+          <w:sz w:val="20"/>
+          <w:szCs w:val="20"/>
         </w:rPr>
       </w:pPr>
       <w:r>
         <w:rPr>
           <w:rFonts w:ascii="Arial" w:eastAsia="Times New Roman" w:hAnsi="Arial" w:cs="Arial"/>
           <w:color w:val="000000"/>
-          <w:sz w:val="21"/>
-          <w:szCs w:val="21"/>
+          <w:sz w:val="20"/>
+          <w:szCs w:val="20"/>
         </w:rPr>
         <w:t>Give a right-most derivation of </w:t>
       </w:r>
@@ -3524,8 +3390,8 @@
         <w:rPr>
           <w:rFonts w:ascii="Arial" w:eastAsia="Times New Roman" w:hAnsi="Arial" w:cs="Arial"/>
           <w:color w:val="000000"/>
-          <w:sz w:val="21"/>
-          <w:szCs w:val="21"/>
+          <w:sz w:val="20"/>
+          <w:szCs w:val="20"/>
         </w:rPr>
         <w:t> .</w:t>
       </w:r>
@@ -3543,16 +3409,16 @@
         <w:rPr>
           <w:rFonts w:ascii="Arial" w:eastAsia="Times New Roman" w:hAnsi="Arial" w:cs="Arial"/>
           <w:color w:val="000000"/>
-          <w:sz w:val="21"/>
-          <w:szCs w:val="21"/>
+          <w:sz w:val="20"/>
+          <w:szCs w:val="20"/>
         </w:rPr>
       </w:pPr>
       <w:r>
         <w:rPr>
           <w:rFonts w:ascii="Arial" w:eastAsia="Times New Roman" w:hAnsi="Arial" w:cs="Arial"/>
           <w:color w:val="000000"/>
-          <w:sz w:val="21"/>
-          <w:szCs w:val="21"/>
+          <w:sz w:val="20"/>
+          <w:szCs w:val="20"/>
         </w:rPr>
         <w:t>Show the steps that a shift-reduce parser goes through when it parses </w:t>
       </w:r>
@@ -3579,8 +3445,8 @@
         <w:rPr>
           <w:rFonts w:ascii="Arial" w:eastAsia="Times New Roman" w:hAnsi="Arial" w:cs="Arial"/>
           <w:color w:val="000000"/>
-          <w:sz w:val="21"/>
-          <w:szCs w:val="21"/>
+          <w:sz w:val="20"/>
+          <w:szCs w:val="20"/>
         </w:rPr>
         <w:t> .</w:t>
       </w:r>
@@ -3589,8 +3455,8 @@
         <w:rPr>
           <w:rFonts w:ascii="Arial" w:eastAsia="Times New Roman" w:hAnsi="Arial" w:cs="Arial"/>
           <w:color w:val="000000"/>
-          <w:sz w:val="21"/>
-          <w:szCs w:val="21"/>
+          <w:sz w:val="20"/>
+          <w:szCs w:val="20"/>
         </w:rPr>
         <w:t xml:space="preserve"> That is, show the contents of the stack and remaining input at each step.</w:t>
       </w:r>
@@ -3610,16 +3476,16 @@
         <w:rPr>
           <w:rFonts w:ascii="Arial" w:eastAsia="Times New Roman" w:hAnsi="Arial" w:cs="Arial"/>
           <w:color w:val="000000"/>
-          <w:sz w:val="21"/>
-          <w:szCs w:val="21"/>
+          <w:sz w:val="20"/>
+          <w:szCs w:val="20"/>
         </w:rPr>
       </w:pPr>
       <w:r>
         <w:rPr>
           <w:rFonts w:ascii="Arial" w:eastAsia="Times New Roman" w:hAnsi="Arial" w:cs="Arial"/>
           <w:color w:val="000000"/>
-          <w:sz w:val="21"/>
-          <w:szCs w:val="21"/>
+          <w:sz w:val="20"/>
+          <w:szCs w:val="20"/>
         </w:rPr>
         <w:t xml:space="preserve">Suppose we replace the left-recursive production </w:t>
       </w:r>
@@ -3628,8 +3494,8 @@
         <w:rPr>
           <w:rFonts w:ascii="Arial" w:eastAsia="Times New Roman" w:hAnsi="Arial" w:cs="Arial"/>
           <w:color w:val="000000"/>
-          <w:sz w:val="21"/>
-          <w:szCs w:val="21"/>
+          <w:sz w:val="20"/>
+          <w:szCs w:val="20"/>
         </w:rPr>
         <w:t>L::</w:t>
       </w:r>
@@ -3638,8 +3504,8 @@
         <w:rPr>
           <w:rFonts w:ascii="Arial" w:eastAsia="Times New Roman" w:hAnsi="Arial" w:cs="Arial"/>
           <w:color w:val="000000"/>
-          <w:sz w:val="21"/>
-          <w:szCs w:val="21"/>
+          <w:sz w:val="20"/>
+          <w:szCs w:val="20"/>
         </w:rPr>
         <w:t>=L</w:t>
       </w:r>
@@ -3656,8 +3522,8 @@
         <w:rPr>
           <w:rFonts w:ascii="Arial" w:eastAsia="Times New Roman" w:hAnsi="Arial" w:cs="Arial"/>
           <w:color w:val="000000"/>
-          <w:sz w:val="21"/>
-          <w:szCs w:val="21"/>
+          <w:sz w:val="20"/>
+          <w:szCs w:val="20"/>
         </w:rPr>
         <w:t>S with a right-recursive one L::=S</w:t>
       </w:r>
@@ -3674,8 +3540,8 @@
         <w:rPr>
           <w:rFonts w:ascii="Arial" w:eastAsia="Times New Roman" w:hAnsi="Arial" w:cs="Arial"/>
           <w:color w:val="000000"/>
-          <w:sz w:val="21"/>
-          <w:szCs w:val="21"/>
+          <w:sz w:val="20"/>
+          <w:szCs w:val="20"/>
         </w:rPr>
         <w:t>L. What general effect does this have on the depth of the stack during a shift-reduce parse? (You might work through the parse of </w:t>
       </w:r>
@@ -3692,8 +3558,8 @@
         <w:rPr>
           <w:rFonts w:ascii="Arial" w:eastAsia="Times New Roman" w:hAnsi="Arial" w:cs="Arial"/>
           <w:color w:val="000000"/>
-          <w:sz w:val="21"/>
-          <w:szCs w:val="21"/>
+          <w:sz w:val="20"/>
+          <w:szCs w:val="20"/>
         </w:rPr>
         <w:t> again to see what changes.)</w:t>
       </w:r>
@@ -6171,16 +6037,16 @@
         <w:rPr>
           <w:rFonts w:ascii="Arial" w:eastAsia="Times New Roman" w:hAnsi="Arial" w:cs="Arial"/>
           <w:color w:val="000000"/>
-          <w:sz w:val="21"/>
-          <w:szCs w:val="21"/>
+          <w:sz w:val="20"/>
+          <w:szCs w:val="20"/>
         </w:rPr>
       </w:pPr>
       <w:r>
         <w:rPr>
           <w:rFonts w:ascii="Arial" w:eastAsia="Times New Roman" w:hAnsi="Arial" w:cs="Arial"/>
           <w:color w:val="000000"/>
-          <w:sz w:val="21"/>
-          <w:szCs w:val="21"/>
+          <w:sz w:val="20"/>
+          <w:szCs w:val="20"/>
         </w:rPr>
         <w:lastRenderedPageBreak/>
         <w:t>(Appel) Write a grammar for English sentences using the words</w:t>
@@ -6211,8 +6077,8 @@
         <w:rPr>
           <w:rFonts w:ascii="Courier New" w:eastAsia="Times New Roman" w:hAnsi="Courier New" w:cs="Courier New"/>
           <w:color w:val="000000"/>
-          <w:sz w:val="23"/>
-          <w:szCs w:val="23"/>
+          <w:sz w:val="20"/>
+          <w:szCs w:val="20"/>
         </w:rPr>
       </w:pPr>
       <w:proofErr w:type="gramStart"/>
@@ -6220,8 +6086,8 @@
         <w:rPr>
           <w:rFonts w:ascii="Courier New" w:eastAsia="Times New Roman" w:hAnsi="Courier New" w:cs="Courier New"/>
           <w:color w:val="000000"/>
-          <w:sz w:val="23"/>
-          <w:szCs w:val="23"/>
+          <w:sz w:val="20"/>
+          <w:szCs w:val="20"/>
         </w:rPr>
         <w:t>time  arrow</w:t>
       </w:r>
@@ -6230,8 +6096,8 @@
         <w:rPr>
           <w:rFonts w:ascii="Courier New" w:eastAsia="Times New Roman" w:hAnsi="Courier New" w:cs="Courier New"/>
           <w:color w:val="000000"/>
-          <w:sz w:val="23"/>
-          <w:szCs w:val="23"/>
+          <w:sz w:val="20"/>
+          <w:szCs w:val="20"/>
         </w:rPr>
         <w:t xml:space="preserve">  banana  flies  like  a  </w:t>
       </w:r>
@@ -6240,8 +6106,8 @@
         <w:rPr>
           <w:rFonts w:ascii="Courier New" w:eastAsia="Times New Roman" w:hAnsi="Courier New" w:cs="Courier New"/>
           <w:color w:val="000000"/>
-          <w:sz w:val="23"/>
-          <w:szCs w:val="23"/>
+          <w:sz w:val="20"/>
+          <w:szCs w:val="20"/>
         </w:rPr>
         <w:t>an</w:t>
       </w:r>
@@ -6250,8 +6116,8 @@
         <w:rPr>
           <w:rFonts w:ascii="Courier New" w:eastAsia="Times New Roman" w:hAnsi="Courier New" w:cs="Courier New"/>
           <w:color w:val="000000"/>
-          <w:sz w:val="23"/>
-          <w:szCs w:val="23"/>
+          <w:sz w:val="20"/>
+          <w:szCs w:val="20"/>
         </w:rPr>
         <w:t xml:space="preserve">  the  fruit</w:t>
       </w:r>
@@ -6263,19 +6129,21 @@
         <w:rPr>
           <w:rFonts w:ascii="Arial" w:eastAsia="Times New Roman" w:hAnsi="Arial" w:cs="Arial"/>
           <w:color w:val="000000"/>
-          <w:sz w:val="21"/>
-          <w:szCs w:val="21"/>
+          <w:sz w:val="20"/>
+          <w:szCs w:val="20"/>
         </w:rPr>
       </w:pPr>
       <w:r>
         <w:rPr>
           <w:rFonts w:ascii="Arial" w:eastAsia="Times New Roman" w:hAnsi="Arial" w:cs="Arial"/>
           <w:color w:val="000000"/>
-          <w:sz w:val="21"/>
-          <w:szCs w:val="21"/>
+          <w:sz w:val="20"/>
+          <w:szCs w:val="20"/>
         </w:rPr>
         <w:t>and the semicolon. Be sure to include all the senses (noun, verb, etc.) of each word. Then show that this grammar is ambiguous by exhibiting more than one parse tree for the sentence "time flies like an arrow; fruit flies like a banana". (Hint: do not go overboard. This is not an exercise in computational linguistics or Natural Language Processing. If you've done "sentence diagrams" in grade school, that's the right level of complexity for the grammar here.)</w:t>
       </w:r>
+      <w:bookmarkStart w:id="0" w:name="_GoBack"/>
+      <w:bookmarkEnd w:id="0"/>
     </w:p>
     <w:p/>
     <w:p>
@@ -6319,8 +6187,6 @@
           </wp:inline>
         </w:drawing>
       </w:r>
-      <w:bookmarkStart w:id="0" w:name="_GoBack"/>
-      <w:bookmarkEnd w:id="0"/>
     </w:p>
     <w:sectPr>
       <w:pgSz w:w="12240" w:h="15840"/>

</xml_diff>

<commit_message>
UPDATED: homework2 p1. with proper terminal symbols.
</commit_message>
<xml_diff>
--- a/homework_2/compiler_construction_homework2.docx
+++ b/homework_2/compiler_construction_homework2.docx
@@ -41,25 +41,7 @@
           <w:sz w:val="21"/>
           <w:szCs w:val="21"/>
         </w:rPr>
-        <w:t>Homework #</w:t>
-      </w:r>
-      <w:r>
-        <w:rPr>
-          <w:rFonts w:ascii="Arial" w:eastAsia="Times New Roman" w:hAnsi="Arial" w:cs="Arial"/>
-          <w:color w:val="000000"/>
-          <w:sz w:val="21"/>
-          <w:szCs w:val="21"/>
-        </w:rPr>
-        <w:t>2</w:t>
-      </w:r>
-      <w:r>
-        <w:rPr>
-          <w:rFonts w:ascii="Arial" w:eastAsia="Times New Roman" w:hAnsi="Arial" w:cs="Arial"/>
-          <w:color w:val="000000"/>
-          <w:sz w:val="21"/>
-          <w:szCs w:val="21"/>
-        </w:rPr>
-        <w:t>.</w:t>
+        <w:t>Homework #2.</w:t>
       </w:r>
     </w:p>
     <w:p>
@@ -3068,14 +3050,15 @@
           <w:szCs w:val="21"/>
         </w:rPr>
       </w:pPr>
+      <w:bookmarkStart w:id="0" w:name="_GoBack"/>
       <w:r>
         <w:rPr>
           <w:noProof/>
         </w:rPr>
         <w:drawing>
-          <wp:inline distT="0" distB="0" distL="0" distR="0" wp14:anchorId="3CD0AB40" wp14:editId="15410234">
-            <wp:extent cx="4574597" cy="2578100"/>
-            <wp:effectExtent l="0" t="0" r="0" b="0"/>
+          <wp:inline distT="0" distB="0" distL="0" distR="0" wp14:anchorId="3694D857" wp14:editId="3324029B">
+            <wp:extent cx="4387850" cy="2448008"/>
+            <wp:effectExtent l="0" t="0" r="0" b="9525"/>
             <wp:docPr id="1" name="Picture 1"/>
             <wp:cNvGraphicFramePr>
               <a:graphicFrameLocks xmlns:a="http://schemas.openxmlformats.org/drawingml/2006/main" noChangeAspect="1"/>
@@ -3096,7 +3079,7 @@
                   <pic:spPr>
                     <a:xfrm>
                       <a:off x="0" y="0"/>
-                      <a:ext cx="4593815" cy="2588931"/>
+                      <a:ext cx="4404309" cy="2457190"/>
                     </a:xfrm>
                     <a:prstGeom prst="rect">
                       <a:avLst/>
@@ -3108,6 +3091,7 @@
           </wp:inline>
         </w:drawing>
       </w:r>
+      <w:bookmarkEnd w:id="0"/>
     </w:p>
     <w:p>
       <w:pPr>
@@ -6142,8 +6126,6 @@
         </w:rPr>
         <w:t>and the semicolon. Be sure to include all the senses (noun, verb, etc.) of each word. Then show that this grammar is ambiguous by exhibiting more than one parse tree for the sentence "time flies like an arrow; fruit flies like a banana". (Hint: do not go overboard. This is not an exercise in computational linguistics or Natural Language Processing. If you've done "sentence diagrams" in grade school, that's the right level of complexity for the grammar here.)</w:t>
       </w:r>
-      <w:bookmarkStart w:id="0" w:name="_GoBack"/>
-      <w:bookmarkEnd w:id="0"/>
     </w:p>
     <w:p/>
     <w:p>

</xml_diff>